<commit_message>
Agrego padrones al informe
</commit_message>
<xml_diff>
--- a/docs/Informe.docx
+++ b/docs/Informe.docx
@@ -1,6 +1,6 @@
 
 <file path=word/document.xml><?xml version="1.0" encoding="utf-8"?>
-<w:document xmlns:wpc="http://schemas.microsoft.com/office/word/2010/wordprocessingCanvas" xmlns:mc="http://schemas.openxmlformats.org/markup-compatibility/2006" xmlns:o="urn:schemas-microsoft-com:office:office" xmlns:r="http://schemas.openxmlformats.org/officeDocument/2006/relationships" xmlns:m="http://schemas.openxmlformats.org/officeDocument/2006/math" xmlns:v="urn:schemas-microsoft-com:vml" xmlns:wp14="http://schemas.microsoft.com/office/word/2010/wordprocessingDrawing" xmlns:wp="http://schemas.openxmlformats.org/drawingml/2006/wordprocessingDrawing" xmlns:w10="urn:schemas-microsoft-com:office:word" xmlns:w="http://schemas.openxmlformats.org/wordprocessingml/2006/main" xmlns:w14="http://schemas.microsoft.com/office/word/2010/wordml" xmlns:wpg="http://schemas.microsoft.com/office/word/2010/wordprocessingGroup" xmlns:wpi="http://schemas.microsoft.com/office/word/2010/wordprocessingInk" xmlns:wne="http://schemas.microsoft.com/office/word/2006/wordml" xmlns:wps="http://schemas.microsoft.com/office/word/2010/wordprocessingShape" mc:Ignorable="w14 wp14">
+<w:document xmlns:ve="http://schemas.openxmlformats.org/markup-compatibility/2006" xmlns:o="urn:schemas-microsoft-com:office:office" xmlns:r="http://schemas.openxmlformats.org/officeDocument/2006/relationships" xmlns:m="http://schemas.openxmlformats.org/officeDocument/2006/math" xmlns:v="urn:schemas-microsoft-com:vml" xmlns:wp="http://schemas.openxmlformats.org/drawingml/2006/wordprocessingDrawing" xmlns:w10="urn:schemas-microsoft-com:office:word" xmlns:w="http://schemas.openxmlformats.org/wordprocessingml/2006/main" xmlns:wne="http://schemas.microsoft.com/office/word/2006/wordml">
   <w:body>
     <w:p>
       <w:pPr>
@@ -69,10 +69,10 @@
                     <pic:cNvPicPr/>
                   </pic:nvPicPr>
                   <pic:blipFill>
-                    <a:blip r:embed="rId9" cstate="print">
+                    <a:blip r:embed="rId8" cstate="print">
                       <a:extLst>
                         <a:ext uri="{28A0092B-C50C-407E-A947-70E740481C1C}">
-                          <a14:useLocalDpi xmlns:a14="http://schemas.microsoft.com/office/drawing/2010/main" val="0"/>
+                          <a14:useLocalDpi xmlns:a14="http://schemas.microsoft.com/office/drawing/2010/main" xmlns:wps="http://schemas.microsoft.com/office/word/2010/wordprocessingShape" xmlns:wpi="http://schemas.microsoft.com/office/word/2010/wordprocessingInk" xmlns:wpg="http://schemas.microsoft.com/office/word/2010/wordprocessingGroup" xmlns:w14="http://schemas.microsoft.com/office/word/2010/wordml" xmlns:w="http://schemas.openxmlformats.org/wordprocessingml/2006/main" xmlns:w10="urn:schemas-microsoft-com:office:word" xmlns:wp14="http://schemas.microsoft.com/office/word/2010/wordprocessingDrawing" xmlns:v="urn:schemas-microsoft-com:vml" xmlns:o="urn:schemas-microsoft-com:office:office" xmlns:mc="http://schemas.openxmlformats.org/markup-compatibility/2006" xmlns:wpc="http://schemas.microsoft.com/office/word/2010/wordprocessingCanvas" xmlns="" val="0"/>
                         </a:ext>
                       </a:extLst>
                     </a:blip>
@@ -140,13 +140,22 @@
         <w:ind w:left="1134"/>
       </w:pPr>
       <w:r>
-        <w:t>Muñoz Facorro</w:t>
-      </w:r>
+        <w:t xml:space="preserve">Muñoz </w:t>
+      </w:r>
+      <w:proofErr w:type="spellStart"/>
+      <w:r>
+        <w:t>Facorro</w:t>
+      </w:r>
+      <w:proofErr w:type="spellEnd"/>
       <w:r>
         <w:t xml:space="preserve">, </w:t>
       </w:r>
       <w:r>
         <w:t xml:space="preserve">Juan Martín </w:t>
+      </w:r>
+      <w:r>
+        <w:tab/>
+        <w:t>84672</w:t>
       </w:r>
     </w:p>
     <w:p>
@@ -156,14 +165,22 @@
         </w:tabs>
         <w:ind w:left="1134"/>
       </w:pPr>
-      <w:r>
-        <w:t>Lusarre</w:t>
-      </w:r>
-      <w:r>
-        <w:t>ta, Ignacio</w:t>
+      <w:proofErr w:type="spellStart"/>
+      <w:r>
+        <w:t>Lusarreta</w:t>
+      </w:r>
+      <w:proofErr w:type="spellEnd"/>
+      <w:r>
+        <w:t>, Ignacio</w:t>
+      </w:r>
+      <w:r>
+        <w:t xml:space="preserve"> Gastón</w:t>
       </w:r>
       <w:r>
         <w:tab/>
+      </w:r>
+      <w:r>
+        <w:t>86945</w:t>
       </w:r>
     </w:p>
     <w:p>
@@ -180,7 +197,20 @@
         <w:t xml:space="preserve">, </w:t>
       </w:r>
       <w:r>
-        <w:t xml:space="preserve">Agustin </w:t>
+        <w:t>Agustí</w:t>
+      </w:r>
+      <w:r>
+        <w:t>n</w:t>
+      </w:r>
+      <w:r>
+        <w:t xml:space="preserve"> Roque</w:t>
+      </w:r>
+      <w:r>
+        <w:t xml:space="preserve"> </w:t>
+      </w:r>
+      <w:r>
+        <w:tab/>
+        <w:t>87705</w:t>
       </w:r>
     </w:p>
     <w:p>
@@ -190,14 +220,25 @@
         </w:tabs>
         <w:ind w:left="1134"/>
       </w:pPr>
+      <w:proofErr w:type="spellStart"/>
       <w:r>
         <w:t>Monetti</w:t>
       </w:r>
+      <w:proofErr w:type="spellEnd"/>
       <w:r>
         <w:t xml:space="preserve">, </w:t>
       </w:r>
       <w:r>
         <w:t>Juan</w:t>
+      </w:r>
+      <w:r>
+        <w:t xml:space="preserve"> Antonio</w:t>
+      </w:r>
+      <w:r>
+        <w:tab/>
+      </w:r>
+      <w:r>
+        <w:t>86962</w:t>
       </w:r>
     </w:p>
     <w:p>
@@ -207,14 +248,22 @@
         </w:tabs>
         <w:ind w:left="1134"/>
       </w:pPr>
+      <w:proofErr w:type="spellStart"/>
       <w:r>
         <w:t>Sandgarten</w:t>
       </w:r>
+      <w:proofErr w:type="spellEnd"/>
       <w:r>
         <w:t xml:space="preserve">, </w:t>
       </w:r>
       <w:r>
         <w:t xml:space="preserve">Roy </w:t>
+      </w:r>
+      <w:r>
+        <w:tab/>
+      </w:r>
+      <w:r>
+        <w:t>86697</w:t>
       </w:r>
     </w:p>
     <w:p>
@@ -232,6 +281,12 @@
       </w:r>
       <w:r>
         <w:t>Axel</w:t>
+      </w:r>
+      <w:r>
+        <w:tab/>
+      </w:r>
+      <w:r>
+        <w:t>89407</w:t>
       </w:r>
       <w:r>
         <w:tab/>
@@ -250,7 +305,14 @@
     <w:sdt>
       <w:sdtPr>
         <w:rPr>
-          <w:lang w:val="es-ES"/>
+          <w:b w:val="0"/>
+          <w:bCs w:val="0"/>
+          <w:caps w:val="0"/>
+          <w:color w:val="auto"/>
+          <w:spacing w:val="0"/>
+          <w:sz w:val="20"/>
+          <w:szCs w:val="20"/>
+          <w:lang w:val="es-ES" w:bidi="ar-SA"/>
         </w:rPr>
         <w:id w:val="2034847002"/>
         <w:docPartObj>
@@ -258,16 +320,6 @@
           <w:docPartUnique/>
         </w:docPartObj>
       </w:sdtPr>
-      <w:sdtEndPr>
-        <w:rPr>
-          <w:caps w:val="0"/>
-          <w:color w:val="auto"/>
-          <w:spacing w:val="0"/>
-          <w:sz w:val="20"/>
-          <w:szCs w:val="20"/>
-          <w:lang w:bidi="ar-SA"/>
-        </w:rPr>
-      </w:sdtEndPr>
       <w:sdtContent>
         <w:p>
           <w:pPr>
@@ -3147,17 +3199,49 @@
       </w:r>
     </w:p>
     <w:p>
+      <w:proofErr w:type="spellStart"/>
       <w:r>
         <w:rPr>
           <w:b/>
         </w:rPr>
-        <w:t>Panic Dial Button</w:t>
-      </w:r>
+        <w:t>Panic</w:t>
+      </w:r>
+      <w:proofErr w:type="spellEnd"/>
+      <w:r>
+        <w:rPr>
+          <w:b/>
+        </w:rPr>
+        <w:t xml:space="preserve"> Dial </w:t>
+      </w:r>
+      <w:proofErr w:type="spellStart"/>
+      <w:r>
+        <w:rPr>
+          <w:b/>
+        </w:rPr>
+        <w:t>Button</w:t>
+      </w:r>
+      <w:proofErr w:type="spellEnd"/>
       <w:r>
         <w:t xml:space="preserve"> </w:t>
       </w:r>
       <w:r>
-        <w:t xml:space="preserve">es una herramienta de localización y notificación de emergencias que funciona por medio de la comunicación de una aplicación en un celular smartphone y una central que recibe los mensajes de los usuarios, distribuyendo o redireccionando los mismos para poder asistirlo en su situación de la forma más efectiva y pronta posible. </w:t>
+        <w:t xml:space="preserve">es una herramienta de localización y notificación de emergencias que funciona por medio de la comunicación de una aplicación en un celular </w:t>
+      </w:r>
+      <w:proofErr w:type="spellStart"/>
+      <w:r>
+        <w:t>smartphone</w:t>
+      </w:r>
+      <w:proofErr w:type="spellEnd"/>
+      <w:r>
+        <w:t xml:space="preserve"> y una central que recibe los mensajes de los usuarios, distribuyendo o </w:t>
+      </w:r>
+      <w:proofErr w:type="spellStart"/>
+      <w:r>
+        <w:t>redireccionando</w:t>
+      </w:r>
+      <w:proofErr w:type="spellEnd"/>
+      <w:r>
+        <w:t xml:space="preserve"> los mismos para poder asistirlo en su situación de la forma más efectiva y pronta posible. </w:t>
       </w:r>
     </w:p>
     <w:p>
@@ -3234,12 +3318,44 @@
     </w:p>
     <w:p>
       <w:r>
-        <w:t>La distribución del producto será a través de internet con lo cual, en el caso de la aplicación para teléfonos, deberá hacerse por medio de los portales de venta de aplicaciones de cada plataforma (iOS, Android, BlackBerry).</w:t>
+        <w:t>La distribución del producto será a través de internet con lo cual, en el caso de la aplicación para teléfonos, deberá hacerse por medio de los portales de venta de aplicaciones de cada plataforma (</w:t>
+      </w:r>
+      <w:proofErr w:type="spellStart"/>
+      <w:r>
+        <w:t>iOS</w:t>
+      </w:r>
+      <w:proofErr w:type="spellEnd"/>
+      <w:r>
+        <w:t xml:space="preserve">, </w:t>
+      </w:r>
+      <w:proofErr w:type="spellStart"/>
+      <w:r>
+        <w:t>Android</w:t>
+      </w:r>
+      <w:proofErr w:type="spellEnd"/>
+      <w:r>
+        <w:t xml:space="preserve">, </w:t>
+      </w:r>
+      <w:proofErr w:type="spellStart"/>
+      <w:r>
+        <w:t>BlackBerry</w:t>
+      </w:r>
+      <w:proofErr w:type="spellEnd"/>
+      <w:r>
+        <w:t>).</w:t>
       </w:r>
     </w:p>
     <w:p>
       <w:r>
-        <w:t>El servicio de notificación a las centrales de vigilancia o autoridades competentes, será responsabilidad de un servidor que ofrecerá una interfaz online, por lo que se deberá tener en cuenta la búsqueda de un proveedor de hosting con la capacidad de carga y requerimientos tecnológicos necesarios.</w:t>
+        <w:t xml:space="preserve">El servicio de notificación a las centrales de vigilancia o autoridades competentes, será responsabilidad de un servidor que ofrecerá una interfaz online, por lo que se deberá tener en cuenta la búsqueda de un proveedor de </w:t>
+      </w:r>
+      <w:proofErr w:type="spellStart"/>
+      <w:r>
+        <w:t>hosting</w:t>
+      </w:r>
+      <w:proofErr w:type="spellEnd"/>
+      <w:r>
+        <w:t xml:space="preserve"> con la capacidad de carga y requerimientos tecnológicos necesarios.</w:t>
       </w:r>
     </w:p>
     <w:p>
@@ -3276,7 +3392,15 @@
     </w:p>
     <w:p>
       <w:r>
-        <w:t>Y consumidores que pagarían por servicios más específicos y personalizados, tales como empresas de transporte de mercadería para uso de su conductores, empresas de administración de consorcios para dárselo a los encargados de los edificios, familias para saber la ubicación de sus hijos.</w:t>
+        <w:t xml:space="preserve">Y consumidores que pagarían por servicios más específicos y personalizados, tales como empresas de transporte de mercadería para uso de </w:t>
+      </w:r>
+      <w:proofErr w:type="gramStart"/>
+      <w:r>
+        <w:t>su conductores</w:t>
+      </w:r>
+      <w:proofErr w:type="gramEnd"/>
+      <w:r>
+        <w:t>, empresas de administración de consorcios para dárselo a los encargados de los edificios, familias para saber la ubicación de sus hijos.</w:t>
       </w:r>
     </w:p>
     <w:p>
@@ -3294,17 +3418,57 @@
     </w:p>
     <w:p>
       <w:r>
-        <w:t>Actualmente lo más similar a este producto es el servicio de 911. Este cuenta con las ventajas de encontrarse fuertemente instalado en la sociedad y no presentar ningún requisitos para su uso más que disponer de un teléfono de cualquier tipo. Las desventajas principales del servicio 911 son que requiere mucho tiempo para poder dejar en claro la necesidad de atención y, sumado a eso, los tiempos de respuesta son bastante malos en algunos casos. La efectividad del servicio recae en la lucidez para brindar y recolectar información de forma eficaz y eficiente, tanto de la persona que se encuentra realizando la llamada y como de la que la atiende.</w:t>
+        <w:t xml:space="preserve">Actualmente lo más similar a este producto es el servicio de 911. Este cuenta con las ventajas de encontrarse fuertemente instalado en la sociedad y no presentar ningún </w:t>
+      </w:r>
+      <w:proofErr w:type="gramStart"/>
+      <w:r>
+        <w:t>requisitos</w:t>
+      </w:r>
+      <w:proofErr w:type="gramEnd"/>
+      <w:r>
+        <w:t xml:space="preserve"> para su uso más que disponer de un teléfono de cualquier tipo. Las desventajas principales del servicio 911 son que requiere mucho tiempo para poder dejar en claro la necesidad de atención y, sumado a eso, los tiempos de respuesta son bastante malos en algunos casos. La efectividad del servicio recae en la lucidez para brindar y recolectar información de forma eficaz y eficiente, tanto de la persona que se encuentra realizando la llamada y como de la que la atiende.</w:t>
       </w:r>
     </w:p>
     <w:p>
       <w:r>
-        <w:t>Una aplicación similar que existe hoy en día en el mercado es Red Panic Button# la cual no se encuentra integrada a un sistema oficial de seguridad sino que activa un conjunto de acciones en el celular que llaman o envían mensajes a algunos contactos seleccionados.</w:t>
+        <w:t xml:space="preserve">Una aplicación similar que existe hoy en día en el mercado es Red </w:t>
+      </w:r>
+      <w:proofErr w:type="spellStart"/>
+      <w:r>
+        <w:t>Panic</w:t>
+      </w:r>
+      <w:proofErr w:type="spellEnd"/>
+      <w:r>
+        <w:t xml:space="preserve"> </w:t>
+      </w:r>
+      <w:proofErr w:type="spellStart"/>
+      <w:r>
+        <w:t>Button</w:t>
+      </w:r>
+      <w:proofErr w:type="spellEnd"/>
+      <w:r>
+        <w:t># la cual no se encuentra integrada a un sistema oficial de seguridad sino que activa un conjunto de acciones en el celular que llaman o envían mensajes a algunos contactos seleccionados.</w:t>
       </w:r>
     </w:p>
     <w:p>
       <w:r>
-        <w:t>Posibles competencias futuras pueden ser las compañias brindan que de seguridad, como es el caso de ADT y Securitas, que en la actualidad no poseen ningún producto similar, pero con el conocimiento del negocio es muy posible que en futuro puedan llegar a ser competidores con aplicaciones muy similares a la nuestra.</w:t>
+        <w:t xml:space="preserve">Posibles competencias futuras pueden ser las </w:t>
+      </w:r>
+      <w:proofErr w:type="spellStart"/>
+      <w:r>
+        <w:t>compañias</w:t>
+      </w:r>
+      <w:proofErr w:type="spellEnd"/>
+      <w:r>
+        <w:t xml:space="preserve"> brindan que de seguridad, como es el caso de ADT y </w:t>
+      </w:r>
+      <w:proofErr w:type="spellStart"/>
+      <w:r>
+        <w:t>Securitas</w:t>
+      </w:r>
+      <w:proofErr w:type="spellEnd"/>
+      <w:r>
+        <w:t>, que en la actualidad no poseen ningún producto similar, pero con el conocimiento del negocio es muy posible que en futuro puedan llegar a ser competidores con aplicaciones muy similares a la nuestra.</w:t>
       </w:r>
     </w:p>
     <w:p>
@@ -3366,7 +3530,31 @@
     </w:p>
     <w:p>
       <w:r>
-        <w:t>Cada cliente deberá descargarse la aplicación para su respectiva plataforma (iOS, Android, BlackBerry) y en su modo preferido (gratuito o pago). Dicha aplicación estará disponible en el sitio web de acceso público. Una vez descargada, deberá ser instalada para registrar los datos del cliente, y así, poder ser utilizada.</w:t>
+        <w:t>Cada cliente deberá descargarse la aplicación para su respectiva plataforma (</w:t>
+      </w:r>
+      <w:proofErr w:type="spellStart"/>
+      <w:r>
+        <w:t>iOS</w:t>
+      </w:r>
+      <w:proofErr w:type="spellEnd"/>
+      <w:r>
+        <w:t xml:space="preserve">, </w:t>
+      </w:r>
+      <w:proofErr w:type="spellStart"/>
+      <w:r>
+        <w:t>Android</w:t>
+      </w:r>
+      <w:proofErr w:type="spellEnd"/>
+      <w:r>
+        <w:t xml:space="preserve">, </w:t>
+      </w:r>
+      <w:proofErr w:type="spellStart"/>
+      <w:r>
+        <w:t>BlackBerry</w:t>
+      </w:r>
+      <w:proofErr w:type="spellEnd"/>
+      <w:r>
+        <w:t>) y en su modo preferido (gratuito o pago). Dicha aplicación estará disponible en el sitio web de acceso público. Una vez descargada, deberá ser instalada para registrar los datos del cliente, y así, poder ser utilizada.</w:t>
       </w:r>
     </w:p>
     <w:p>
@@ -3428,17 +3616,41 @@
     </w:p>
     <w:p>
       <w:r>
-        <w:t xml:space="preserve">La contratación del servicio de Google Ads es una herramienta de publicidad interesante dado el gran alcance que tiene y la especificidad con la que se pueden definir las campañas, pudiendo detallar las palabras claves con las cuales se debe relacionar el aviso creado. </w:t>
+        <w:t xml:space="preserve">La contratación del servicio de Google </w:t>
+      </w:r>
+      <w:proofErr w:type="spellStart"/>
+      <w:r>
+        <w:t>Ads</w:t>
+      </w:r>
+      <w:proofErr w:type="spellEnd"/>
+      <w:r>
+        <w:t xml:space="preserve"> es una herramienta de publicidad interesante dado el gran alcance que tiene y la especificidad con la que se pueden definir las campañas, pudiendo detallar las palabras claves con las cuales se debe relacionar el aviso creado. </w:t>
       </w:r>
     </w:p>
     <w:p>
       <w:r>
-        <w:t>Además de este tipo de presencia online debe exisitir un sitio web del producto donde se puedan aclarar dudas, recibir opiniones y proveer una fuente de información a la que se pueda referir a los consumidores. Este sitio puede utilizarse también para presentar el producto en sitios que se presten a ello, como pueden ser, foros de opinión, listas de distribución, sitios de seguridad o de tecnología.</w:t>
+        <w:t xml:space="preserve">Además de este tipo de presencia online debe </w:t>
+      </w:r>
+      <w:proofErr w:type="spellStart"/>
+      <w:r>
+        <w:t>exisitir</w:t>
+      </w:r>
+      <w:proofErr w:type="spellEnd"/>
+      <w:r>
+        <w:t xml:space="preserve"> un sitio web del producto donde se puedan aclarar dudas, recibir opiniones y proveer una fuente de información a la que se pueda referir a los consumidores. Este sitio puede utilizarse también para presentar el producto en sitios que se presten a ello, como pueden ser, foros de opinión, listas de distribución, sitios de seguridad o de tecnología.</w:t>
       </w:r>
     </w:p>
     <w:p>
       <w:r>
-        <w:t>Siempre se encuentra como opción la publicidad convencional en la vía pública y en la televisión de aire, aunque para una primera etapa las alternativas anteriores serían más adecuada dado que permitiría medir la respuesta del mercado con una baja inversión en publicidad.</w:t>
+        <w:t xml:space="preserve">Siempre se encuentra como opción la publicidad convencional en la vía pública y en la televisión de aire, aunque para una primera etapa las alternativas anteriores serían más </w:t>
+      </w:r>
+      <w:proofErr w:type="gramStart"/>
+      <w:r>
+        <w:t>adecuada</w:t>
+      </w:r>
+      <w:proofErr w:type="gramEnd"/>
+      <w:r>
+        <w:t xml:space="preserve"> dado que permitiría medir la respuesta del mercado con una baja inversión en publicidad.</w:t>
       </w:r>
     </w:p>
     <w:p>
@@ -3472,14 +3684,24 @@
     </w:p>
     <w:p>
       <w:r>
-        <w:t xml:space="preserve">Vale la pena tener en cuenta el aumento de ventas de smartphones a usuarios finales. Según un estudio elaborado por la firma </w:t>
-      </w:r>
+        <w:t xml:space="preserve">Vale la pena tener en cuenta el aumento de ventas de </w:t>
+      </w:r>
+      <w:proofErr w:type="spellStart"/>
+      <w:r>
+        <w:t>smartphones</w:t>
+      </w:r>
+      <w:proofErr w:type="spellEnd"/>
+      <w:r>
+        <w:t xml:space="preserve"> a usuarios finales. Según un estudio elaborado por la firma </w:t>
+      </w:r>
+      <w:proofErr w:type="spellStart"/>
       <w:r>
         <w:rPr>
           <w:b/>
         </w:rPr>
         <w:t>Gartner</w:t>
       </w:r>
+      <w:proofErr w:type="spellEnd"/>
       <w:r>
         <w:t>, durante el primer trimestre de este año se vendieron 100,7 millones de teléfonos inteligentes, lo que supone un incremento del 85 por ciento con respecto al mismo periodo del año anterior. Se estima una proporción similar en el aumento de ventas para el caso de la Argentina en particular.</w:t>
       </w:r>
@@ -3531,29 +3753,46 @@
           <w:numId w:val="10"/>
         </w:numPr>
       </w:pPr>
-      <w:r>
-        <w:t>StatCounter – sitio de estadísticas.</w:t>
+      <w:proofErr w:type="spellStart"/>
+      <w:r>
+        <w:t>StatCounter</w:t>
+      </w:r>
+      <w:proofErr w:type="spellEnd"/>
+      <w:r>
+        <w:t xml:space="preserve"> – sitio de estadísticas.</w:t>
       </w:r>
     </w:p>
     <w:p>
       <w:r>
         <w:t xml:space="preserve">Primero se estimó la cantidad de celulares del tipo </w:t>
       </w:r>
+      <w:proofErr w:type="spellStart"/>
       <w:r>
         <w:rPr>
           <w:b/>
         </w:rPr>
         <w:t>Android</w:t>
       </w:r>
-      <w:r>
-        <w:t xml:space="preserve"> se encuentran circulando en el mercado hoy en día en base a la cantidad de hogares que poseen celulares, el porcentaje de celulares que son smartphones en el mercado argentino y la cuota de ellos que tienen el sistema operativo </w:t>
-      </w:r>
+      <w:proofErr w:type="spellEnd"/>
+      <w:r>
+        <w:t xml:space="preserve"> se encuentran circulando en el mercado hoy en día en base a la cantidad de hogares que poseen celulares, el porcentaje de celulares que son </w:t>
+      </w:r>
+      <w:proofErr w:type="spellStart"/>
+      <w:r>
+        <w:t>smartphones</w:t>
+      </w:r>
+      <w:proofErr w:type="spellEnd"/>
+      <w:r>
+        <w:t xml:space="preserve"> en el mercado argentino y la cuota de ellos que tienen el sistema operativo </w:t>
+      </w:r>
+      <w:proofErr w:type="spellStart"/>
       <w:r>
         <w:rPr>
           <w:b/>
         </w:rPr>
         <w:t>Android</w:t>
       </w:r>
+      <w:proofErr w:type="spellEnd"/>
       <w:r>
         <w:rPr>
           <w:b/>
@@ -3581,7 +3820,7 @@
           <w:left w:w="70" w:type="dxa"/>
           <w:right w:w="70" w:type="dxa"/>
         </w:tblCellMar>
-        <w:tblLook w:val="04A0" w:firstRow="1" w:lastRow="0" w:firstColumn="1" w:lastColumn="0" w:noHBand="0" w:noVBand="1"/>
+        <w:tblLook w:val="04A0"/>
       </w:tblPr>
       <w:tblGrid>
         <w:gridCol w:w="2280"/>
@@ -4134,7 +4373,7 @@
           <w:left w:w="70" w:type="dxa"/>
           <w:right w:w="70" w:type="dxa"/>
         </w:tblCellMar>
-        <w:tblLook w:val="04A0" w:firstRow="1" w:lastRow="0" w:firstColumn="1" w:lastColumn="0" w:noHBand="0" w:noVBand="1"/>
+        <w:tblLook w:val="04A0"/>
       </w:tblPr>
       <w:tblGrid>
         <w:gridCol w:w="1800"/>
@@ -4214,7 +4453,29 @@
                 <w:color w:val="FFFFFF"/>
                 <w:lang w:eastAsia="es-AR"/>
               </w:rPr>
-              <w:t>Cuota Android GBA + CABA</w:t>
+              <w:t xml:space="preserve">Cuota </w:t>
+            </w:r>
+            <w:proofErr w:type="spellStart"/>
+            <w:r>
+              <w:rPr>
+                <w:rFonts w:ascii="Calibri" w:eastAsia="Times New Roman" w:hAnsi="Calibri" w:cs="Calibri"/>
+                <w:b/>
+                <w:bCs/>
+                <w:color w:val="FFFFFF"/>
+                <w:lang w:eastAsia="es-AR"/>
+              </w:rPr>
+              <w:t>Android</w:t>
+            </w:r>
+            <w:proofErr w:type="spellEnd"/>
+            <w:r>
+              <w:rPr>
+                <w:rFonts w:ascii="Calibri" w:eastAsia="Times New Roman" w:hAnsi="Calibri" w:cs="Calibri"/>
+                <w:b/>
+                <w:bCs/>
+                <w:color w:val="FFFFFF"/>
+                <w:lang w:eastAsia="es-AR"/>
+              </w:rPr>
+              <w:t xml:space="preserve"> GBA + CABA</w:t>
             </w:r>
           </w:p>
         </w:tc>
@@ -4300,14 +4561,14 @@
         </w:rPr>
         <w:lastRenderedPageBreak/>
         <w:drawing>
-          <wp:inline distT="0" distB="0" distL="0" distR="0" wp14:anchorId="38DF184B" wp14:editId="61B3BBD4">
+          <wp:inline distT="0" distB="0" distL="0" distR="0">
             <wp:extent cx="5613621" cy="2258170"/>
             <wp:effectExtent l="0" t="0" r="25400" b="27940"/>
-            <wp:docPr id="5" name="Gráfico 5" title="Flujo de Caja"/>
+            <wp:docPr id="5" name="Gráfico 5"/>
             <wp:cNvGraphicFramePr/>
             <a:graphic xmlns:a="http://schemas.openxmlformats.org/drawingml/2006/main">
               <a:graphicData uri="http://schemas.openxmlformats.org/drawingml/2006/chart">
-                <c:chart xmlns:c="http://schemas.openxmlformats.org/drawingml/2006/chart" xmlns:r="http://schemas.openxmlformats.org/officeDocument/2006/relationships" r:id="rId10"/>
+                <c:chart xmlns:c="http://schemas.openxmlformats.org/drawingml/2006/chart" xmlns:r="http://schemas.openxmlformats.org/officeDocument/2006/relationships" r:id="rId9"/>
               </a:graphicData>
             </a:graphic>
           </wp:inline>
@@ -5175,7 +5436,21 @@
         <w:rPr>
           <w:lang w:val="es-MX"/>
         </w:rPr>
-        <w:t>Administración de checkpoints.</w:t>
+        <w:t xml:space="preserve">Administración de </w:t>
+      </w:r>
+      <w:proofErr w:type="spellStart"/>
+      <w:r>
+        <w:rPr>
+          <w:lang w:val="es-MX"/>
+        </w:rPr>
+        <w:t>checkpoints</w:t>
+      </w:r>
+      <w:proofErr w:type="spellEnd"/>
+      <w:r>
+        <w:rPr>
+          <w:lang w:val="es-MX"/>
+        </w:rPr>
+        <w:t>.</w:t>
       </w:r>
     </w:p>
     <w:p>
@@ -5254,7 +5529,7 @@
         <w:tblW w:w="8916" w:type="dxa"/>
         <w:tblInd w:w="-10" w:type="dxa"/>
         <w:tblLayout w:type="fixed"/>
-        <w:tblLook w:val="0000" w:firstRow="0" w:lastRow="0" w:firstColumn="0" w:lastColumn="0" w:noHBand="0" w:noVBand="0"/>
+        <w:tblLook w:val="0000"/>
       </w:tblPr>
       <w:tblGrid>
         <w:gridCol w:w="857"/>
@@ -5391,7 +5666,23 @@
               <w:t xml:space="preserve">Pre-condiciones: </w:t>
             </w:r>
             <w:r>
-              <w:t>el Usuario debe estar registrado y debe haber descargado la aplicación Dial Panic Button.</w:t>
+              <w:t xml:space="preserve">el Usuario debe estar registrado y debe haber descargado la aplicación Dial </w:t>
+            </w:r>
+            <w:proofErr w:type="spellStart"/>
+            <w:r>
+              <w:t>Panic</w:t>
+            </w:r>
+            <w:proofErr w:type="spellEnd"/>
+            <w:r>
+              <w:t xml:space="preserve"> </w:t>
+            </w:r>
+            <w:proofErr w:type="spellStart"/>
+            <w:r>
+              <w:t>Button</w:t>
+            </w:r>
+            <w:proofErr w:type="spellEnd"/>
+            <w:r>
+              <w:t>.</w:t>
             </w:r>
           </w:p>
         </w:tc>
@@ -5557,7 +5848,23 @@
               <w:snapToGrid w:val="0"/>
             </w:pPr>
             <w:r>
-              <w:t>El Sistema obtiene los datos del Usuario y la ubicación del mismo, y envía los datos al Servidor del Dial Panic Button.</w:t>
+              <w:t xml:space="preserve">El Sistema obtiene los datos del Usuario y la ubicación del mismo, y envía los datos al Servidor del Dial </w:t>
+            </w:r>
+            <w:proofErr w:type="spellStart"/>
+            <w:r>
+              <w:t>Panic</w:t>
+            </w:r>
+            <w:proofErr w:type="spellEnd"/>
+            <w:r>
+              <w:t xml:space="preserve"> </w:t>
+            </w:r>
+            <w:proofErr w:type="spellStart"/>
+            <w:r>
+              <w:t>Button</w:t>
+            </w:r>
+            <w:proofErr w:type="spellEnd"/>
+            <w:r>
+              <w:t>.</w:t>
             </w:r>
           </w:p>
         </w:tc>
@@ -5784,7 +6091,7 @@
         <w:tblW w:w="8916" w:type="dxa"/>
         <w:tblInd w:w="-10" w:type="dxa"/>
         <w:tblLayout w:type="fixed"/>
-        <w:tblLook w:val="0000" w:firstRow="0" w:lastRow="0" w:firstColumn="0" w:lastColumn="0" w:noHBand="0" w:noVBand="0"/>
+        <w:tblLook w:val="0000"/>
       </w:tblPr>
       <w:tblGrid>
         <w:gridCol w:w="857"/>
@@ -6593,7 +6900,7 @@
         <w:tblW w:w="8916" w:type="dxa"/>
         <w:tblInd w:w="-10" w:type="dxa"/>
         <w:tblLayout w:type="fixed"/>
-        <w:tblLook w:val="0000" w:firstRow="0" w:lastRow="0" w:firstColumn="0" w:lastColumn="0" w:noHBand="0" w:noVBand="0"/>
+        <w:tblLook w:val="0000"/>
       </w:tblPr>
       <w:tblGrid>
         <w:gridCol w:w="857"/>
@@ -7392,7 +7699,7 @@
         <w:tblW w:w="8916" w:type="dxa"/>
         <w:tblInd w:w="-10" w:type="dxa"/>
         <w:tblLayout w:type="fixed"/>
-        <w:tblLook w:val="0000" w:firstRow="0" w:lastRow="0" w:firstColumn="0" w:lastColumn="0" w:noHBand="0" w:noVBand="0"/>
+        <w:tblLook w:val="0000"/>
       </w:tblPr>
       <w:tblGrid>
         <w:gridCol w:w="840"/>
@@ -8267,7 +8574,7 @@
         <w:tblW w:w="8916" w:type="dxa"/>
         <w:tblInd w:w="-10" w:type="dxa"/>
         <w:tblLayout w:type="fixed"/>
-        <w:tblLook w:val="0000" w:firstRow="0" w:lastRow="0" w:firstColumn="0" w:lastColumn="0" w:noHBand="0" w:noVBand="0"/>
+        <w:tblLook w:val="0000"/>
       </w:tblPr>
       <w:tblGrid>
         <w:gridCol w:w="857"/>
@@ -8298,8 +8605,13 @@
               <w:t xml:space="preserve">Caso de Uso: </w:t>
             </w:r>
             <w:r>
-              <w:t xml:space="preserve"> Crear un Check-point</w:t>
-            </w:r>
+              <w:t xml:space="preserve"> Crear un </w:t>
+            </w:r>
+            <w:proofErr w:type="spellStart"/>
+            <w:r>
+              <w:t>Check-point</w:t>
+            </w:r>
+            <w:proofErr w:type="spellEnd"/>
           </w:p>
         </w:tc>
       </w:tr>
@@ -8557,7 +8869,15 @@
               <w:snapToGrid w:val="0"/>
             </w:pPr>
             <w:r>
-              <w:t>El usuario crea un checkpoint, indicando hora y lugar.</w:t>
+              <w:t xml:space="preserve">El usuario crea un </w:t>
+            </w:r>
+            <w:proofErr w:type="spellStart"/>
+            <w:r>
+              <w:t>checkpoint</w:t>
+            </w:r>
+            <w:proofErr w:type="spellEnd"/>
+            <w:r>
+              <w:t>, indicando hora y lugar.</w:t>
             </w:r>
           </w:p>
         </w:tc>
@@ -8602,7 +8922,15 @@
               <w:snapToGrid w:val="0"/>
             </w:pPr>
             <w:r>
-              <w:t>El sistema procesa el checkpoint para ser evaluado en el futuro.</w:t>
+              <w:t xml:space="preserve">El sistema procesa el </w:t>
+            </w:r>
+            <w:proofErr w:type="spellStart"/>
+            <w:r>
+              <w:t>checkpoint</w:t>
+            </w:r>
+            <w:proofErr w:type="spellEnd"/>
+            <w:r>
+              <w:t xml:space="preserve"> para ser evaluado en el futuro.</w:t>
             </w:r>
           </w:p>
         </w:tc>
@@ -8699,13 +9027,41 @@
               <w:rPr>
                 <w:b/>
               </w:rPr>
-              <w:t xml:space="preserve">Post-condiciones:  </w:t>
+              <w:t>Post-condiciones</w:t>
+            </w:r>
+            <w:proofErr w:type="gramStart"/>
+            <w:r>
+              <w:rPr>
+                <w:b/>
+              </w:rPr>
+              <w:t xml:space="preserve">:  </w:t>
             </w:r>
             <w:r>
               <w:rPr>
                 <w:bCs/>
               </w:rPr>
-              <w:t>En el sistema queda registrado el checkpoint.</w:t>
+              <w:t>En</w:t>
+            </w:r>
+            <w:proofErr w:type="gramEnd"/>
+            <w:r>
+              <w:rPr>
+                <w:bCs/>
+              </w:rPr>
+              <w:t xml:space="preserve"> el sistema queda registrado el </w:t>
+            </w:r>
+            <w:proofErr w:type="spellStart"/>
+            <w:r>
+              <w:rPr>
+                <w:bCs/>
+              </w:rPr>
+              <w:t>checkpoint</w:t>
+            </w:r>
+            <w:proofErr w:type="spellEnd"/>
+            <w:r>
+              <w:rPr>
+                <w:bCs/>
+              </w:rPr>
+              <w:t>.</w:t>
             </w:r>
             <w:r>
               <w:t xml:space="preserve"> </w:t>
@@ -8724,7 +9080,7 @@
         <w:tblW w:w="8916" w:type="dxa"/>
         <w:tblInd w:w="-10" w:type="dxa"/>
         <w:tblLayout w:type="fixed"/>
-        <w:tblLook w:val="0000" w:firstRow="0" w:lastRow="0" w:firstColumn="0" w:lastColumn="0" w:noHBand="0" w:noVBand="0"/>
+        <w:tblLook w:val="0000"/>
       </w:tblPr>
       <w:tblGrid>
         <w:gridCol w:w="840"/>
@@ -8756,8 +9112,13 @@
               <w:t xml:space="preserve">Caso de Uso: </w:t>
             </w:r>
             <w:r>
-              <w:t xml:space="preserve"> Evaluación de Checkpoints</w:t>
-            </w:r>
+              <w:t xml:space="preserve"> Evaluación de </w:t>
+            </w:r>
+            <w:proofErr w:type="spellStart"/>
+            <w:r>
+              <w:t>Checkpoints</w:t>
+            </w:r>
+            <w:proofErr w:type="spellEnd"/>
           </w:p>
         </w:tc>
       </w:tr>
@@ -8810,7 +9171,21 @@
               <w:rPr>
                 <w:bCs/>
               </w:rPr>
-              <w:t>El sistema regularmente procesa los checkpoints asignados para el momento corriente.</w:t>
+              <w:t xml:space="preserve">El sistema regularmente procesa los </w:t>
+            </w:r>
+            <w:proofErr w:type="spellStart"/>
+            <w:r>
+              <w:rPr>
+                <w:bCs/>
+              </w:rPr>
+              <w:t>checkpoints</w:t>
+            </w:r>
+            <w:proofErr w:type="spellEnd"/>
+            <w:r>
+              <w:rPr>
+                <w:bCs/>
+              </w:rPr>
+              <w:t xml:space="preserve"> asignados para el momento corriente.</w:t>
             </w:r>
           </w:p>
         </w:tc>
@@ -8871,7 +9246,21 @@
               <w:rPr>
                 <w:bCs/>
               </w:rPr>
-              <w:t>Hay checkpoints creados</w:t>
+              <w:t xml:space="preserve">Hay </w:t>
+            </w:r>
+            <w:proofErr w:type="spellStart"/>
+            <w:r>
+              <w:rPr>
+                <w:bCs/>
+              </w:rPr>
+              <w:t>checkpoints</w:t>
+            </w:r>
+            <w:proofErr w:type="spellEnd"/>
+            <w:r>
+              <w:rPr>
+                <w:bCs/>
+              </w:rPr>
+              <w:t xml:space="preserve"> creados</w:t>
             </w:r>
           </w:p>
           <w:p>
@@ -9019,7 +9408,15 @@
               <w:snapToGrid w:val="0"/>
             </w:pPr>
             <w:r>
-              <w:t>El sistema busca el conjunto de checkpoints sin procesar para el momento corriente.</w:t>
+              <w:t xml:space="preserve">El sistema busca el conjunto de </w:t>
+            </w:r>
+            <w:proofErr w:type="spellStart"/>
+            <w:r>
+              <w:t>checkpoints</w:t>
+            </w:r>
+            <w:proofErr w:type="spellEnd"/>
+            <w:r>
+              <w:t xml:space="preserve"> sin procesar para el momento corriente.</w:t>
             </w:r>
           </w:p>
         </w:tc>
@@ -9065,7 +9462,15 @@
               <w:snapToGrid w:val="0"/>
             </w:pPr>
             <w:r>
-              <w:t>Por cada checkpoint:</w:t>
+              <w:t xml:space="preserve">Por cada </w:t>
+            </w:r>
+            <w:proofErr w:type="spellStart"/>
+            <w:r>
+              <w:t>checkpoint</w:t>
+            </w:r>
+            <w:proofErr w:type="spellEnd"/>
+            <w:r>
+              <w:t>:</w:t>
             </w:r>
           </w:p>
           <w:p>
@@ -9090,7 +9495,15 @@
               <w:snapToGrid w:val="0"/>
             </w:pPr>
             <w:r>
-              <w:t>Marca el checkpoint como procesado.</w:t>
+              <w:t xml:space="preserve">Marca el </w:t>
+            </w:r>
+            <w:proofErr w:type="spellStart"/>
+            <w:r>
+              <w:t>checkpoint</w:t>
+            </w:r>
+            <w:proofErr w:type="spellEnd"/>
+            <w:r>
+              <w:t xml:space="preserve"> como procesado.</w:t>
             </w:r>
           </w:p>
         </w:tc>
@@ -9498,7 +9911,7 @@
         <w:tblW w:w="8916" w:type="dxa"/>
         <w:tblInd w:w="-10" w:type="dxa"/>
         <w:tblLayout w:type="fixed"/>
-        <w:tblLook w:val="0000" w:firstRow="0" w:lastRow="0" w:firstColumn="0" w:lastColumn="0" w:noHBand="0" w:noVBand="0"/>
+        <w:tblLook w:val="0000"/>
       </w:tblPr>
       <w:tblGrid>
         <w:gridCol w:w="857"/>
@@ -10440,7 +10853,7 @@
         <w:tblW w:w="8916" w:type="dxa"/>
         <w:tblInd w:w="-10" w:type="dxa"/>
         <w:tblLayout w:type="fixed"/>
-        <w:tblLook w:val="0000" w:firstRow="0" w:lastRow="0" w:firstColumn="0" w:lastColumn="0" w:noHBand="0" w:noVBand="0"/>
+        <w:tblLook w:val="0000"/>
       </w:tblPr>
       <w:tblGrid>
         <w:gridCol w:w="857"/>
@@ -10938,7 +11351,7 @@
         <w:tblW w:w="8916" w:type="dxa"/>
         <w:tblInd w:w="-10" w:type="dxa"/>
         <w:tblLayout w:type="fixed"/>
-        <w:tblLook w:val="0000" w:firstRow="0" w:lastRow="0" w:firstColumn="0" w:lastColumn="0" w:noHBand="0" w:noVBand="0"/>
+        <w:tblLook w:val="0000"/>
       </w:tblPr>
       <w:tblGrid>
         <w:gridCol w:w="857"/>
@@ -11220,8 +11633,21 @@
               <w:snapToGrid w:val="0"/>
             </w:pPr>
             <w:r>
-              <w:t>El usuario ingresa al sitio web del Panic Dial Button</w:t>
-            </w:r>
+              <w:t xml:space="preserve">El usuario ingresa al sitio web del </w:t>
+            </w:r>
+            <w:proofErr w:type="spellStart"/>
+            <w:r>
+              <w:t>Panic</w:t>
+            </w:r>
+            <w:proofErr w:type="spellEnd"/>
+            <w:r>
+              <w:t xml:space="preserve"> Dial </w:t>
+            </w:r>
+            <w:proofErr w:type="spellStart"/>
+            <w:r>
+              <w:t>Button</w:t>
+            </w:r>
+            <w:proofErr w:type="spellEnd"/>
           </w:p>
         </w:tc>
       </w:tr>
@@ -11265,8 +11691,13 @@
               <w:snapToGrid w:val="0"/>
             </w:pPr>
             <w:r>
-              <w:t>El usuario selecciona la opción About</w:t>
-            </w:r>
+              <w:t xml:space="preserve">El usuario selecciona la opción </w:t>
+            </w:r>
+            <w:proofErr w:type="spellStart"/>
+            <w:r>
+              <w:t>About</w:t>
+            </w:r>
+            <w:proofErr w:type="spellEnd"/>
           </w:p>
         </w:tc>
       </w:tr>
@@ -11436,7 +11867,7 @@
         <w:tblW w:w="8916" w:type="dxa"/>
         <w:tblInd w:w="-10" w:type="dxa"/>
         <w:tblLayout w:type="fixed"/>
-        <w:tblLook w:val="0000" w:firstRow="0" w:lastRow="0" w:firstColumn="0" w:lastColumn="0" w:noHBand="0" w:noVBand="0"/>
+        <w:tblLook w:val="0000"/>
       </w:tblPr>
       <w:tblGrid>
         <w:gridCol w:w="857"/>
@@ -11712,8 +12143,21 @@
               <w:snapToGrid w:val="0"/>
             </w:pPr>
             <w:r>
-              <w:t>El usuario ingresa al sitio web del Panic Dial Button</w:t>
-            </w:r>
+              <w:t xml:space="preserve">El usuario ingresa al sitio web del </w:t>
+            </w:r>
+            <w:proofErr w:type="spellStart"/>
+            <w:r>
+              <w:t>Panic</w:t>
+            </w:r>
+            <w:proofErr w:type="spellEnd"/>
+            <w:r>
+              <w:t xml:space="preserve"> Dial </w:t>
+            </w:r>
+            <w:proofErr w:type="spellStart"/>
+            <w:r>
+              <w:t>Button</w:t>
+            </w:r>
+            <w:proofErr w:type="spellEnd"/>
           </w:p>
         </w:tc>
       </w:tr>
@@ -11927,7 +12371,7 @@
         <w:tblW w:w="8916" w:type="dxa"/>
         <w:tblInd w:w="-10" w:type="dxa"/>
         <w:tblLayout w:type="fixed"/>
-        <w:tblLook w:val="0000" w:firstRow="0" w:lastRow="0" w:firstColumn="0" w:lastColumn="0" w:noHBand="0" w:noVBand="0"/>
+        <w:tblLook w:val="0000"/>
       </w:tblPr>
       <w:tblGrid>
         <w:gridCol w:w="857"/>
@@ -12203,8 +12647,21 @@
               <w:snapToGrid w:val="0"/>
             </w:pPr>
             <w:r>
-              <w:t>El usuario ingresa al sitio web del Panic Dial Button</w:t>
-            </w:r>
+              <w:t xml:space="preserve">El usuario ingresa al sitio web del </w:t>
+            </w:r>
+            <w:proofErr w:type="spellStart"/>
+            <w:r>
+              <w:t>Panic</w:t>
+            </w:r>
+            <w:proofErr w:type="spellEnd"/>
+            <w:r>
+              <w:t xml:space="preserve"> Dial </w:t>
+            </w:r>
+            <w:proofErr w:type="spellStart"/>
+            <w:r>
+              <w:t>Button</w:t>
+            </w:r>
+            <w:proofErr w:type="spellEnd"/>
           </w:p>
         </w:tc>
       </w:tr>
@@ -12486,7 +12943,7 @@
         <w:tblW w:w="8916" w:type="dxa"/>
         <w:tblInd w:w="-10" w:type="dxa"/>
         <w:tblLayout w:type="fixed"/>
-        <w:tblLook w:val="0000" w:firstRow="0" w:lastRow="0" w:firstColumn="0" w:lastColumn="0" w:noHBand="0" w:noVBand="0"/>
+        <w:tblLook w:val="0000"/>
       </w:tblPr>
       <w:tblGrid>
         <w:gridCol w:w="857"/>
@@ -13036,10 +13493,10 @@
                     <pic:cNvPicPr/>
                   </pic:nvPicPr>
                   <pic:blipFill>
-                    <a:blip r:embed="rId11">
+                    <a:blip r:embed="rId10" cstate="print">
                       <a:extLst>
                         <a:ext uri="{28A0092B-C50C-407E-A947-70E740481C1C}">
-                          <a14:useLocalDpi xmlns:a14="http://schemas.microsoft.com/office/drawing/2010/main" val="0"/>
+                          <a14:useLocalDpi xmlns:a14="http://schemas.microsoft.com/office/drawing/2010/main" xmlns:wps="http://schemas.microsoft.com/office/word/2010/wordprocessingShape" xmlns:wpi="http://schemas.microsoft.com/office/word/2010/wordprocessingInk" xmlns:wpg="http://schemas.microsoft.com/office/word/2010/wordprocessingGroup" xmlns:w14="http://schemas.microsoft.com/office/word/2010/wordml" xmlns:w="http://schemas.openxmlformats.org/wordprocessingml/2006/main" xmlns:w10="urn:schemas-microsoft-com:office:word" xmlns:wp14="http://schemas.microsoft.com/office/word/2010/wordprocessingDrawing" xmlns:v="urn:schemas-microsoft-com:vml" xmlns:o="urn:schemas-microsoft-com:office:office" xmlns:mc="http://schemas.openxmlformats.org/markup-compatibility/2006" xmlns:wpc="http://schemas.microsoft.com/office/word/2010/wordprocessingCanvas" xmlns="" val="0"/>
                         </a:ext>
                       </a:extLst>
                     </a:blip>
@@ -13107,10 +13564,10 @@
                     <pic:cNvPicPr/>
                   </pic:nvPicPr>
                   <pic:blipFill>
-                    <a:blip r:embed="rId12">
+                    <a:blip r:embed="rId11" cstate="print">
                       <a:extLst>
                         <a:ext uri="{28A0092B-C50C-407E-A947-70E740481C1C}">
-                          <a14:useLocalDpi xmlns:a14="http://schemas.microsoft.com/office/drawing/2010/main" val="0"/>
+                          <a14:useLocalDpi xmlns:a14="http://schemas.microsoft.com/office/drawing/2010/main" xmlns:wps="http://schemas.microsoft.com/office/word/2010/wordprocessingShape" xmlns:wpi="http://schemas.microsoft.com/office/word/2010/wordprocessingInk" xmlns:wpg="http://schemas.microsoft.com/office/word/2010/wordprocessingGroup" xmlns:w14="http://schemas.microsoft.com/office/word/2010/wordml" xmlns:w="http://schemas.openxmlformats.org/wordprocessingml/2006/main" xmlns:w10="urn:schemas-microsoft-com:office:word" xmlns:wp14="http://schemas.microsoft.com/office/word/2010/wordprocessingDrawing" xmlns:v="urn:schemas-microsoft-com:vml" xmlns:o="urn:schemas-microsoft-com:office:office" xmlns:mc="http://schemas.openxmlformats.org/markup-compatibility/2006" xmlns:wpc="http://schemas.microsoft.com/office/word/2010/wordprocessingCanvas" xmlns="" val="0"/>
                         </a:ext>
                       </a:extLst>
                     </a:blip>
@@ -13189,10 +13646,10 @@
                     </pic:cNvPicPr>
                   </pic:nvPicPr>
                   <pic:blipFill>
-                    <a:blip r:embed="rId13">
+                    <a:blip r:embed="rId12" cstate="print">
                       <a:extLst>
                         <a:ext uri="{28A0092B-C50C-407E-A947-70E740481C1C}">
-                          <a14:useLocalDpi xmlns:a14="http://schemas.microsoft.com/office/drawing/2010/main" val="0"/>
+                          <a14:useLocalDpi xmlns:a14="http://schemas.microsoft.com/office/drawing/2010/main" xmlns:wps="http://schemas.microsoft.com/office/word/2010/wordprocessingShape" xmlns:wpi="http://schemas.microsoft.com/office/word/2010/wordprocessingInk" xmlns:wpg="http://schemas.microsoft.com/office/word/2010/wordprocessingGroup" xmlns:w14="http://schemas.microsoft.com/office/word/2010/wordml" xmlns:w="http://schemas.openxmlformats.org/wordprocessingml/2006/main" xmlns:w10="urn:schemas-microsoft-com:office:word" xmlns:wp14="http://schemas.microsoft.com/office/word/2010/wordprocessingDrawing" xmlns:v="urn:schemas-microsoft-com:vml" xmlns:o="urn:schemas-microsoft-com:office:office" xmlns:mc="http://schemas.openxmlformats.org/markup-compatibility/2006" xmlns:wpc="http://schemas.microsoft.com/office/word/2010/wordprocessingCanvas" xmlns="" val="0"/>
                         </a:ext>
                       </a:extLst>
                     </a:blip>
@@ -13259,10 +13716,10 @@
                     <pic:cNvPicPr/>
                   </pic:nvPicPr>
                   <pic:blipFill>
-                    <a:blip r:embed="rId14">
+                    <a:blip r:embed="rId13" cstate="print">
                       <a:extLst>
                         <a:ext uri="{28A0092B-C50C-407E-A947-70E740481C1C}">
-                          <a14:useLocalDpi xmlns:a14="http://schemas.microsoft.com/office/drawing/2010/main" val="0"/>
+                          <a14:useLocalDpi xmlns:a14="http://schemas.microsoft.com/office/drawing/2010/main" xmlns:wps="http://schemas.microsoft.com/office/word/2010/wordprocessingShape" xmlns:wpi="http://schemas.microsoft.com/office/word/2010/wordprocessingInk" xmlns:wpg="http://schemas.microsoft.com/office/word/2010/wordprocessingGroup" xmlns:w14="http://schemas.microsoft.com/office/word/2010/wordml" xmlns:w="http://schemas.openxmlformats.org/wordprocessingml/2006/main" xmlns:w10="urn:schemas-microsoft-com:office:word" xmlns:wp14="http://schemas.microsoft.com/office/word/2010/wordprocessingDrawing" xmlns:v="urn:schemas-microsoft-com:vml" xmlns:o="urn:schemas-microsoft-com:office:office" xmlns:mc="http://schemas.openxmlformats.org/markup-compatibility/2006" xmlns:wpc="http://schemas.microsoft.com/office/word/2010/wordprocessingCanvas" xmlns="" val="0"/>
                         </a:ext>
                       </a:extLst>
                     </a:blip>
@@ -13330,10 +13787,10 @@
                     <pic:cNvPicPr/>
                   </pic:nvPicPr>
                   <pic:blipFill>
-                    <a:blip r:embed="rId15">
+                    <a:blip r:embed="rId14" cstate="print">
                       <a:extLst>
                         <a:ext uri="{28A0092B-C50C-407E-A947-70E740481C1C}">
-                          <a14:useLocalDpi xmlns:a14="http://schemas.microsoft.com/office/drawing/2010/main" val="0"/>
+                          <a14:useLocalDpi xmlns:a14="http://schemas.microsoft.com/office/drawing/2010/main" xmlns:wps="http://schemas.microsoft.com/office/word/2010/wordprocessingShape" xmlns:wpi="http://schemas.microsoft.com/office/word/2010/wordprocessingInk" xmlns:wpg="http://schemas.microsoft.com/office/word/2010/wordprocessingGroup" xmlns:w14="http://schemas.microsoft.com/office/word/2010/wordml" xmlns:w="http://schemas.openxmlformats.org/wordprocessingml/2006/main" xmlns:w10="urn:schemas-microsoft-com:office:word" xmlns:wp14="http://schemas.microsoft.com/office/word/2010/wordprocessingDrawing" xmlns:v="urn:schemas-microsoft-com:vml" xmlns:o="urn:schemas-microsoft-com:office:office" xmlns:mc="http://schemas.openxmlformats.org/markup-compatibility/2006" xmlns:wpc="http://schemas.microsoft.com/office/word/2010/wordprocessingCanvas" xmlns="" val="0"/>
                         </a:ext>
                       </a:extLst>
                     </a:blip>
@@ -13377,10 +13834,10 @@
                     <pic:cNvPicPr/>
                   </pic:nvPicPr>
                   <pic:blipFill>
-                    <a:blip r:embed="rId16">
+                    <a:blip r:embed="rId15" cstate="print">
                       <a:extLst>
                         <a:ext uri="{28A0092B-C50C-407E-A947-70E740481C1C}">
-                          <a14:useLocalDpi xmlns:a14="http://schemas.microsoft.com/office/drawing/2010/main" val="0"/>
+                          <a14:useLocalDpi xmlns:a14="http://schemas.microsoft.com/office/drawing/2010/main" xmlns:wps="http://schemas.microsoft.com/office/word/2010/wordprocessingShape" xmlns:wpi="http://schemas.microsoft.com/office/word/2010/wordprocessingInk" xmlns:wpg="http://schemas.microsoft.com/office/word/2010/wordprocessingGroup" xmlns:w14="http://schemas.microsoft.com/office/word/2010/wordml" xmlns:w="http://schemas.openxmlformats.org/wordprocessingml/2006/main" xmlns:w10="urn:schemas-microsoft-com:office:word" xmlns:wp14="http://schemas.microsoft.com/office/word/2010/wordprocessingDrawing" xmlns:v="urn:schemas-microsoft-com:vml" xmlns:o="urn:schemas-microsoft-com:office:office" xmlns:mc="http://schemas.openxmlformats.org/markup-compatibility/2006" xmlns:wpc="http://schemas.microsoft.com/office/word/2010/wordprocessingCanvas" xmlns="" val="0"/>
                         </a:ext>
                       </a:extLst>
                     </a:blip>
@@ -13425,10 +13882,10 @@
                     <pic:cNvPicPr/>
                   </pic:nvPicPr>
                   <pic:blipFill>
-                    <a:blip r:embed="rId17">
+                    <a:blip r:embed="rId16" cstate="print">
                       <a:extLst>
                         <a:ext uri="{28A0092B-C50C-407E-A947-70E740481C1C}">
-                          <a14:useLocalDpi xmlns:a14="http://schemas.microsoft.com/office/drawing/2010/main" val="0"/>
+                          <a14:useLocalDpi xmlns:a14="http://schemas.microsoft.com/office/drawing/2010/main" xmlns:wps="http://schemas.microsoft.com/office/word/2010/wordprocessingShape" xmlns:wpi="http://schemas.microsoft.com/office/word/2010/wordprocessingInk" xmlns:wpg="http://schemas.microsoft.com/office/word/2010/wordprocessingGroup" xmlns:w14="http://schemas.microsoft.com/office/word/2010/wordml" xmlns:w="http://schemas.openxmlformats.org/wordprocessingml/2006/main" xmlns:w10="urn:schemas-microsoft-com:office:word" xmlns:wp14="http://schemas.microsoft.com/office/word/2010/wordprocessingDrawing" xmlns:v="urn:schemas-microsoft-com:vml" xmlns:o="urn:schemas-microsoft-com:office:office" xmlns:mc="http://schemas.openxmlformats.org/markup-compatibility/2006" xmlns:wpc="http://schemas.microsoft.com/office/word/2010/wordprocessingCanvas" xmlns="" val="0"/>
                         </a:ext>
                       </a:extLst>
                     </a:blip>
@@ -13472,10 +13929,10 @@
                     <pic:cNvPicPr/>
                   </pic:nvPicPr>
                   <pic:blipFill>
-                    <a:blip r:embed="rId18">
+                    <a:blip r:embed="rId17" cstate="print">
                       <a:extLst>
                         <a:ext uri="{28A0092B-C50C-407E-A947-70E740481C1C}">
-                          <a14:useLocalDpi xmlns:a14="http://schemas.microsoft.com/office/drawing/2010/main" val="0"/>
+                          <a14:useLocalDpi xmlns:a14="http://schemas.microsoft.com/office/drawing/2010/main" xmlns:wps="http://schemas.microsoft.com/office/word/2010/wordprocessingShape" xmlns:wpi="http://schemas.microsoft.com/office/word/2010/wordprocessingInk" xmlns:wpg="http://schemas.microsoft.com/office/word/2010/wordprocessingGroup" xmlns:w14="http://schemas.microsoft.com/office/word/2010/wordml" xmlns:w="http://schemas.openxmlformats.org/wordprocessingml/2006/main" xmlns:w10="urn:schemas-microsoft-com:office:word" xmlns:wp14="http://schemas.microsoft.com/office/word/2010/wordprocessingDrawing" xmlns:v="urn:schemas-microsoft-com:vml" xmlns:o="urn:schemas-microsoft-com:office:office" xmlns:mc="http://schemas.openxmlformats.org/markup-compatibility/2006" xmlns:wpc="http://schemas.microsoft.com/office/word/2010/wordprocessingCanvas" xmlns="" val="0"/>
                         </a:ext>
                       </a:extLst>
                     </a:blip>
@@ -13520,10 +13977,10 @@
                     <pic:cNvPicPr/>
                   </pic:nvPicPr>
                   <pic:blipFill>
-                    <a:blip r:embed="rId19">
+                    <a:blip r:embed="rId18" cstate="print">
                       <a:extLst>
                         <a:ext uri="{28A0092B-C50C-407E-A947-70E740481C1C}">
-                          <a14:useLocalDpi xmlns:a14="http://schemas.microsoft.com/office/drawing/2010/main" val="0"/>
+                          <a14:useLocalDpi xmlns:a14="http://schemas.microsoft.com/office/drawing/2010/main" xmlns:wps="http://schemas.microsoft.com/office/word/2010/wordprocessingShape" xmlns:wpi="http://schemas.microsoft.com/office/word/2010/wordprocessingInk" xmlns:wpg="http://schemas.microsoft.com/office/word/2010/wordprocessingGroup" xmlns:w14="http://schemas.microsoft.com/office/word/2010/wordml" xmlns:w="http://schemas.openxmlformats.org/wordprocessingml/2006/main" xmlns:w10="urn:schemas-microsoft-com:office:word" xmlns:wp14="http://schemas.microsoft.com/office/word/2010/wordprocessingDrawing" xmlns:v="urn:schemas-microsoft-com:vml" xmlns:o="urn:schemas-microsoft-com:office:office" xmlns:mc="http://schemas.openxmlformats.org/markup-compatibility/2006" xmlns:wpc="http://schemas.microsoft.com/office/word/2010/wordprocessingCanvas" xmlns="" val="0"/>
                         </a:ext>
                       </a:extLst>
                     </a:blip>
@@ -13567,10 +14024,10 @@
                     <pic:cNvPicPr/>
                   </pic:nvPicPr>
                   <pic:blipFill>
-                    <a:blip r:embed="rId20">
+                    <a:blip r:embed="rId19" cstate="print">
                       <a:extLst>
                         <a:ext uri="{28A0092B-C50C-407E-A947-70E740481C1C}">
-                          <a14:useLocalDpi xmlns:a14="http://schemas.microsoft.com/office/drawing/2010/main" val="0"/>
+                          <a14:useLocalDpi xmlns:a14="http://schemas.microsoft.com/office/drawing/2010/main" xmlns:wps="http://schemas.microsoft.com/office/word/2010/wordprocessingShape" xmlns:wpi="http://schemas.microsoft.com/office/word/2010/wordprocessingInk" xmlns:wpg="http://schemas.microsoft.com/office/word/2010/wordprocessingGroup" xmlns:w14="http://schemas.microsoft.com/office/word/2010/wordml" xmlns:w="http://schemas.openxmlformats.org/wordprocessingml/2006/main" xmlns:w10="urn:schemas-microsoft-com:office:word" xmlns:wp14="http://schemas.microsoft.com/office/word/2010/wordprocessingDrawing" xmlns:v="urn:schemas-microsoft-com:vml" xmlns:o="urn:schemas-microsoft-com:office:office" xmlns:mc="http://schemas.openxmlformats.org/markup-compatibility/2006" xmlns:wpc="http://schemas.microsoft.com/office/word/2010/wordprocessingCanvas" xmlns="" val="0"/>
                         </a:ext>
                       </a:extLst>
                     </a:blip>
@@ -13621,7 +14078,7 @@
           <w:left w:w="70" w:type="dxa"/>
           <w:right w:w="70" w:type="dxa"/>
         </w:tblCellMar>
-        <w:tblLook w:val="04A0" w:firstRow="1" w:lastRow="0" w:firstColumn="1" w:lastColumn="0" w:noHBand="0" w:noVBand="1"/>
+        <w:tblLook w:val="04A0"/>
       </w:tblPr>
       <w:tblGrid>
         <w:gridCol w:w="2280"/>
@@ -13983,7 +14440,27 @@
                 <w:bCs/>
                 <w:lang w:eastAsia="es-AR"/>
               </w:rPr>
-              <w:t xml:space="preserve">Cuota Android </w:t>
+              <w:t xml:space="preserve">Cuota </w:t>
+            </w:r>
+            <w:proofErr w:type="spellStart"/>
+            <w:r>
+              <w:rPr>
+                <w:rFonts w:ascii="Calibri" w:eastAsia="Times New Roman" w:hAnsi="Calibri" w:cs="Calibri"/>
+                <w:b/>
+                <w:bCs/>
+                <w:lang w:eastAsia="es-AR"/>
+              </w:rPr>
+              <w:t>Android</w:t>
+            </w:r>
+            <w:proofErr w:type="spellEnd"/>
+            <w:r>
+              <w:rPr>
+                <w:rFonts w:ascii="Calibri" w:eastAsia="Times New Roman" w:hAnsi="Calibri" w:cs="Calibri"/>
+                <w:b/>
+                <w:bCs/>
+                <w:lang w:eastAsia="es-AR"/>
+              </w:rPr>
+              <w:t xml:space="preserve"> </w:t>
             </w:r>
           </w:p>
         </w:tc>
@@ -14147,8 +14624,17 @@
                 <w:rFonts w:ascii="Calibri" w:eastAsia="Times New Roman" w:hAnsi="Calibri" w:cs="Calibri"/>
                 <w:lang w:eastAsia="es-AR"/>
               </w:rPr>
-              <w:t>Con publicidad en Facebook</w:t>
-            </w:r>
+              <w:t xml:space="preserve">Con publicidad en </w:t>
+            </w:r>
+            <w:proofErr w:type="spellStart"/>
+            <w:r>
+              <w:rPr>
+                <w:rFonts w:ascii="Calibri" w:eastAsia="Times New Roman" w:hAnsi="Calibri" w:cs="Calibri"/>
+                <w:lang w:eastAsia="es-AR"/>
+              </w:rPr>
+              <w:t>Facebook</w:t>
+            </w:r>
+            <w:proofErr w:type="spellEnd"/>
           </w:p>
         </w:tc>
       </w:tr>
@@ -14187,7 +14673,27 @@
                 <w:bCs/>
                 <w:lang w:eastAsia="es-AR"/>
               </w:rPr>
-              <w:t>Precio Aplicacion ARS</w:t>
+              <w:t xml:space="preserve">Precio </w:t>
+            </w:r>
+            <w:proofErr w:type="spellStart"/>
+            <w:r>
+              <w:rPr>
+                <w:rFonts w:ascii="Calibri" w:eastAsia="Times New Roman" w:hAnsi="Calibri" w:cs="Calibri"/>
+                <w:b/>
+                <w:bCs/>
+                <w:lang w:eastAsia="es-AR"/>
+              </w:rPr>
+              <w:t>Aplicacion</w:t>
+            </w:r>
+            <w:proofErr w:type="spellEnd"/>
+            <w:r>
+              <w:rPr>
+                <w:rFonts w:ascii="Calibri" w:eastAsia="Times New Roman" w:hAnsi="Calibri" w:cs="Calibri"/>
+                <w:b/>
+                <w:bCs/>
+                <w:lang w:eastAsia="es-AR"/>
+              </w:rPr>
+              <w:t xml:space="preserve"> ARS</w:t>
             </w:r>
           </w:p>
         </w:tc>
@@ -14268,7 +14774,7 @@
           <w:left w:w="70" w:type="dxa"/>
           <w:right w:w="70" w:type="dxa"/>
         </w:tblCellMar>
-        <w:tblLook w:val="04A0" w:firstRow="1" w:lastRow="0" w:firstColumn="1" w:lastColumn="0" w:noHBand="0" w:noVBand="1"/>
+        <w:tblLook w:val="04A0"/>
       </w:tblPr>
       <w:tblGrid>
         <w:gridCol w:w="2280"/>
@@ -14844,7 +15350,51 @@
                 <w:color w:val="FFFFFF"/>
                 <w:lang w:eastAsia="es-AR"/>
               </w:rPr>
-              <w:t>Porcentaje Pob. Tot.</w:t>
+              <w:t xml:space="preserve">Porcentaje </w:t>
+            </w:r>
+            <w:proofErr w:type="spellStart"/>
+            <w:r>
+              <w:rPr>
+                <w:rFonts w:ascii="Calibri" w:eastAsia="Times New Roman" w:hAnsi="Calibri" w:cs="Calibri"/>
+                <w:b/>
+                <w:bCs/>
+                <w:color w:val="FFFFFF"/>
+                <w:lang w:eastAsia="es-AR"/>
+              </w:rPr>
+              <w:t>Pob</w:t>
+            </w:r>
+            <w:proofErr w:type="spellEnd"/>
+            <w:r>
+              <w:rPr>
+                <w:rFonts w:ascii="Calibri" w:eastAsia="Times New Roman" w:hAnsi="Calibri" w:cs="Calibri"/>
+                <w:b/>
+                <w:bCs/>
+                <w:color w:val="FFFFFF"/>
+                <w:lang w:eastAsia="es-AR"/>
+              </w:rPr>
+              <w:t xml:space="preserve">. </w:t>
+            </w:r>
+            <w:proofErr w:type="spellStart"/>
+            <w:r>
+              <w:rPr>
+                <w:rFonts w:ascii="Calibri" w:eastAsia="Times New Roman" w:hAnsi="Calibri" w:cs="Calibri"/>
+                <w:b/>
+                <w:bCs/>
+                <w:color w:val="FFFFFF"/>
+                <w:lang w:eastAsia="es-AR"/>
+              </w:rPr>
+              <w:t>Tot</w:t>
+            </w:r>
+            <w:proofErr w:type="spellEnd"/>
+            <w:r>
+              <w:rPr>
+                <w:rFonts w:ascii="Calibri" w:eastAsia="Times New Roman" w:hAnsi="Calibri" w:cs="Calibri"/>
+                <w:b/>
+                <w:bCs/>
+                <w:color w:val="FFFFFF"/>
+                <w:lang w:eastAsia="es-AR"/>
+              </w:rPr>
+              <w:t>.</w:t>
             </w:r>
           </w:p>
         </w:tc>
@@ -14925,7 +15475,7 @@
           <w:left w:w="70" w:type="dxa"/>
           <w:right w:w="70" w:type="dxa"/>
         </w:tblCellMar>
-        <w:tblLook w:val="04A0" w:firstRow="1" w:lastRow="0" w:firstColumn="1" w:lastColumn="0" w:noHBand="0" w:noVBand="1"/>
+        <w:tblLook w:val="04A0"/>
       </w:tblPr>
       <w:tblGrid>
         <w:gridCol w:w="2280"/>
@@ -15005,7 +15555,29 @@
                 <w:color w:val="FFFFFF"/>
                 <w:lang w:eastAsia="es-AR"/>
               </w:rPr>
-              <w:t>Total Smartphones 27%</w:t>
+              <w:t xml:space="preserve">Total </w:t>
+            </w:r>
+            <w:proofErr w:type="spellStart"/>
+            <w:r>
+              <w:rPr>
+                <w:rFonts w:ascii="Calibri" w:eastAsia="Times New Roman" w:hAnsi="Calibri" w:cs="Calibri"/>
+                <w:b/>
+                <w:bCs/>
+                <w:color w:val="FFFFFF"/>
+                <w:lang w:eastAsia="es-AR"/>
+              </w:rPr>
+              <w:t>Smartphones</w:t>
+            </w:r>
+            <w:proofErr w:type="spellEnd"/>
+            <w:r>
+              <w:rPr>
+                <w:rFonts w:ascii="Calibri" w:eastAsia="Times New Roman" w:hAnsi="Calibri" w:cs="Calibri"/>
+                <w:b/>
+                <w:bCs/>
+                <w:color w:val="FFFFFF"/>
+                <w:lang w:eastAsia="es-AR"/>
+              </w:rPr>
+              <w:t xml:space="preserve"> 27%</w:t>
             </w:r>
           </w:p>
         </w:tc>
@@ -15151,7 +15723,29 @@
                 <w:color w:val="FFFFFF"/>
                 <w:lang w:eastAsia="es-AR"/>
               </w:rPr>
-              <w:t>Cuota Android GBA + CABA</w:t>
+              <w:t xml:space="preserve">Cuota </w:t>
+            </w:r>
+            <w:proofErr w:type="spellStart"/>
+            <w:r>
+              <w:rPr>
+                <w:rFonts w:ascii="Calibri" w:eastAsia="Times New Roman" w:hAnsi="Calibri" w:cs="Calibri"/>
+                <w:b/>
+                <w:bCs/>
+                <w:color w:val="FFFFFF"/>
+                <w:lang w:eastAsia="es-AR"/>
+              </w:rPr>
+              <w:t>Android</w:t>
+            </w:r>
+            <w:proofErr w:type="spellEnd"/>
+            <w:r>
+              <w:rPr>
+                <w:rFonts w:ascii="Calibri" w:eastAsia="Times New Roman" w:hAnsi="Calibri" w:cs="Calibri"/>
+                <w:b/>
+                <w:bCs/>
+                <w:color w:val="FFFFFF"/>
+                <w:lang w:eastAsia="es-AR"/>
+              </w:rPr>
+              <w:t xml:space="preserve"> GBA + CABA</w:t>
             </w:r>
           </w:p>
         </w:tc>
@@ -15237,7 +15831,7 @@
           <w:left w:w="70" w:type="dxa"/>
           <w:right w:w="70" w:type="dxa"/>
         </w:tblCellMar>
-        <w:tblLook w:val="04A0" w:firstRow="1" w:lastRow="0" w:firstColumn="1" w:lastColumn="0" w:noHBand="0" w:noVBand="1"/>
+        <w:tblLook w:val="04A0"/>
       </w:tblPr>
       <w:tblGrid>
         <w:gridCol w:w="2280"/>
@@ -15281,7 +15875,29 @@
                 <w:color w:val="FFFFFF"/>
                 <w:lang w:eastAsia="es-AR"/>
               </w:rPr>
-              <w:t>Cuota Android GBA + CABA Llegada</w:t>
+              <w:t xml:space="preserve">Cuota </w:t>
+            </w:r>
+            <w:proofErr w:type="spellStart"/>
+            <w:r>
+              <w:rPr>
+                <w:rFonts w:ascii="Calibri" w:eastAsia="Times New Roman" w:hAnsi="Calibri" w:cs="Calibri"/>
+                <w:b/>
+                <w:bCs/>
+                <w:color w:val="FFFFFF"/>
+                <w:lang w:eastAsia="es-AR"/>
+              </w:rPr>
+              <w:t>Android</w:t>
+            </w:r>
+            <w:proofErr w:type="spellEnd"/>
+            <w:r>
+              <w:rPr>
+                <w:rFonts w:ascii="Calibri" w:eastAsia="Times New Roman" w:hAnsi="Calibri" w:cs="Calibri"/>
+                <w:b/>
+                <w:bCs/>
+                <w:color w:val="FFFFFF"/>
+                <w:lang w:eastAsia="es-AR"/>
+              </w:rPr>
+              <w:t xml:space="preserve"> GBA + CABA Llegada</w:t>
             </w:r>
           </w:p>
         </w:tc>
@@ -15377,6 +15993,7 @@
                 <w:lang w:eastAsia="es-AR"/>
               </w:rPr>
             </w:pPr>
+            <w:proofErr w:type="spellStart"/>
             <w:r>
               <w:rPr>
                 <w:rFonts w:ascii="Calibri" w:eastAsia="Times New Roman" w:hAnsi="Calibri" w:cs="Calibri"/>
@@ -15387,6 +16004,7 @@
               </w:rPr>
               <w:t>Aplicacion</w:t>
             </w:r>
+            <w:proofErr w:type="spellEnd"/>
           </w:p>
         </w:tc>
         <w:tc>
@@ -15686,7 +16304,7 @@
           <w:left w:w="70" w:type="dxa"/>
           <w:right w:w="70" w:type="dxa"/>
         </w:tblCellMar>
-        <w:tblLook w:val="04A0" w:firstRow="1" w:lastRow="0" w:firstColumn="1" w:lastColumn="0" w:noHBand="0" w:noVBand="1"/>
+        <w:tblLook w:val="04A0"/>
       </w:tblPr>
       <w:tblGrid>
         <w:gridCol w:w="2142"/>
@@ -16166,7 +16784,27 @@
                 <w:bCs/>
                 <w:lang w:eastAsia="es-AR"/>
               </w:rPr>
-              <w:t>Costo Hosting DB</w:t>
+              <w:t xml:space="preserve">Costo </w:t>
+            </w:r>
+            <w:proofErr w:type="spellStart"/>
+            <w:r>
+              <w:rPr>
+                <w:rFonts w:ascii="Calibri" w:eastAsia="Times New Roman" w:hAnsi="Calibri" w:cs="Calibri"/>
+                <w:b/>
+                <w:bCs/>
+                <w:lang w:eastAsia="es-AR"/>
+              </w:rPr>
+              <w:t>Hosting</w:t>
+            </w:r>
+            <w:proofErr w:type="spellEnd"/>
+            <w:r>
+              <w:rPr>
+                <w:rFonts w:ascii="Calibri" w:eastAsia="Times New Roman" w:hAnsi="Calibri" w:cs="Calibri"/>
+                <w:b/>
+                <w:bCs/>
+                <w:lang w:eastAsia="es-AR"/>
+              </w:rPr>
+              <w:t xml:space="preserve"> DB</w:t>
             </w:r>
           </w:p>
         </w:tc>
@@ -16223,7 +16861,7 @@
                 <w:lang w:eastAsia="es-AR"/>
               </w:rPr>
             </w:pPr>
-            <w:hyperlink r:id="rId21" w:history="1">
+            <w:hyperlink r:id="rId20" w:history="1">
               <w:r>
                 <w:rPr>
                   <w:rFonts w:ascii="Calibri" w:eastAsia="Times New Roman" w:hAnsi="Calibri" w:cs="Calibri"/>
@@ -16270,7 +16908,27 @@
                 <w:bCs/>
                 <w:lang w:eastAsia="es-AR"/>
               </w:rPr>
-              <w:t>Costo Hosting Web</w:t>
+              <w:t xml:space="preserve">Costo </w:t>
+            </w:r>
+            <w:proofErr w:type="spellStart"/>
+            <w:r>
+              <w:rPr>
+                <w:rFonts w:ascii="Calibri" w:eastAsia="Times New Roman" w:hAnsi="Calibri" w:cs="Calibri"/>
+                <w:b/>
+                <w:bCs/>
+                <w:lang w:eastAsia="es-AR"/>
+              </w:rPr>
+              <w:t>Hosting</w:t>
+            </w:r>
+            <w:proofErr w:type="spellEnd"/>
+            <w:r>
+              <w:rPr>
+                <w:rFonts w:ascii="Calibri" w:eastAsia="Times New Roman" w:hAnsi="Calibri" w:cs="Calibri"/>
+                <w:b/>
+                <w:bCs/>
+                <w:lang w:eastAsia="es-AR"/>
+              </w:rPr>
+              <w:t xml:space="preserve"> Web</w:t>
             </w:r>
           </w:p>
         </w:tc>
@@ -16327,7 +16985,7 @@
                 <w:lang w:eastAsia="es-AR"/>
               </w:rPr>
             </w:pPr>
-            <w:hyperlink r:id="rId22" w:history="1">
+            <w:hyperlink r:id="rId21" w:history="1">
               <w:r>
                 <w:rPr>
                   <w:rFonts w:ascii="Calibri" w:eastAsia="Times New Roman" w:hAnsi="Calibri" w:cs="Calibri"/>
@@ -16374,7 +17032,27 @@
                 <w:bCs/>
                 <w:lang w:eastAsia="es-AR"/>
               </w:rPr>
-              <w:t>Costo Recurso Mant.</w:t>
+              <w:t xml:space="preserve">Costo Recurso </w:t>
+            </w:r>
+            <w:proofErr w:type="spellStart"/>
+            <w:r>
+              <w:rPr>
+                <w:rFonts w:ascii="Calibri" w:eastAsia="Times New Roman" w:hAnsi="Calibri" w:cs="Calibri"/>
+                <w:b/>
+                <w:bCs/>
+                <w:lang w:eastAsia="es-AR"/>
+              </w:rPr>
+              <w:t>Mant</w:t>
+            </w:r>
+            <w:proofErr w:type="spellEnd"/>
+            <w:r>
+              <w:rPr>
+                <w:rFonts w:ascii="Calibri" w:eastAsia="Times New Roman" w:hAnsi="Calibri" w:cs="Calibri"/>
+                <w:b/>
+                <w:bCs/>
+                <w:lang w:eastAsia="es-AR"/>
+              </w:rPr>
+              <w:t>.</w:t>
             </w:r>
           </w:p>
         </w:tc>
@@ -16469,6 +17147,7 @@
                 <w:lang w:eastAsia="es-AR"/>
               </w:rPr>
             </w:pPr>
+            <w:proofErr w:type="spellStart"/>
             <w:r>
               <w:rPr>
                 <w:rFonts w:ascii="Calibri" w:eastAsia="Times New Roman" w:hAnsi="Calibri" w:cs="Calibri"/>
@@ -16476,7 +17155,17 @@
                 <w:bCs/>
                 <w:lang w:eastAsia="es-AR"/>
               </w:rPr>
-              <w:t>Gtos. A y F</w:t>
+              <w:t>Gtos</w:t>
+            </w:r>
+            <w:proofErr w:type="spellEnd"/>
+            <w:r>
+              <w:rPr>
+                <w:rFonts w:ascii="Calibri" w:eastAsia="Times New Roman" w:hAnsi="Calibri" w:cs="Calibri"/>
+                <w:b/>
+                <w:bCs/>
+                <w:lang w:eastAsia="es-AR"/>
+              </w:rPr>
+              <w:t>. A y F</w:t>
             </w:r>
           </w:p>
         </w:tc>
@@ -16669,7 +17358,7 @@
           <w:left w:w="70" w:type="dxa"/>
           <w:right w:w="70" w:type="dxa"/>
         </w:tblCellMar>
-        <w:tblLook w:val="04A0" w:firstRow="1" w:lastRow="0" w:firstColumn="1" w:lastColumn="0" w:noHBand="0" w:noVBand="1"/>
+        <w:tblLook w:val="04A0"/>
       </w:tblPr>
       <w:tblGrid>
         <w:gridCol w:w="2280"/>
@@ -16744,6 +17433,7 @@
                 <w:lang w:eastAsia="es-AR"/>
               </w:rPr>
             </w:pPr>
+            <w:proofErr w:type="spellStart"/>
             <w:r>
               <w:rPr>
                 <w:rFonts w:ascii="Calibri" w:eastAsia="Times New Roman" w:hAnsi="Calibri" w:cs="Calibri"/>
@@ -16752,7 +17442,18 @@
                 <w:color w:val="FFFFFF"/>
                 <w:lang w:eastAsia="es-AR"/>
               </w:rPr>
-              <w:t>Cant. Vendidas</w:t>
+              <w:t>Cant</w:t>
+            </w:r>
+            <w:proofErr w:type="spellEnd"/>
+            <w:r>
+              <w:rPr>
+                <w:rFonts w:ascii="Calibri" w:eastAsia="Times New Roman" w:hAnsi="Calibri" w:cs="Calibri"/>
+                <w:b/>
+                <w:bCs/>
+                <w:color w:val="FFFFFF"/>
+                <w:lang w:eastAsia="es-AR"/>
+              </w:rPr>
+              <w:t>. Vendidas</w:t>
             </w:r>
           </w:p>
         </w:tc>
@@ -20165,14 +20866,14 @@
           <w:lang w:eastAsia="es-AR"/>
         </w:rPr>
         <w:drawing>
-          <wp:inline distT="0" distB="0" distL="0" distR="0" wp14:anchorId="1E16BD74" wp14:editId="58F8208B">
+          <wp:inline distT="0" distB="0" distL="0" distR="0">
             <wp:extent cx="6066846" cy="3252084"/>
             <wp:effectExtent l="0" t="0" r="10160" b="24765"/>
-            <wp:docPr id="4" name="Gráfico 4" title="Flujo de Caja"/>
+            <wp:docPr id="4" name="Gráfico 4"/>
             <wp:cNvGraphicFramePr/>
             <a:graphic xmlns:a="http://schemas.openxmlformats.org/drawingml/2006/main">
               <a:graphicData uri="http://schemas.openxmlformats.org/drawingml/2006/chart">
-                <c:chart xmlns:c="http://schemas.openxmlformats.org/drawingml/2006/chart" xmlns:r="http://schemas.openxmlformats.org/officeDocument/2006/relationships" r:id="rId23"/>
+                <c:chart xmlns:c="http://schemas.openxmlformats.org/drawingml/2006/chart" xmlns:r="http://schemas.openxmlformats.org/officeDocument/2006/relationships" r:id="rId22"/>
               </a:graphicData>
             </a:graphic>
           </wp:inline>
@@ -20180,10 +20881,10 @@
       </w:r>
     </w:p>
     <w:sectPr>
-      <w:headerReference w:type="default" r:id="rId24"/>
-      <w:footerReference w:type="default" r:id="rId25"/>
-      <w:headerReference w:type="first" r:id="rId26"/>
-      <w:footerReference w:type="first" r:id="rId27"/>
+      <w:headerReference w:type="default" r:id="rId23"/>
+      <w:footerReference w:type="default" r:id="rId24"/>
+      <w:headerReference w:type="first" r:id="rId25"/>
+      <w:footerReference w:type="first" r:id="rId26"/>
       <w:pgSz w:w="12240" w:h="15840"/>
       <w:pgMar w:top="1180" w:right="1608" w:bottom="1135" w:left="1701" w:header="568" w:footer="462" w:gutter="0"/>
       <w:cols w:space="708"/>
@@ -20195,7 +20896,7 @@
 </file>
 
 <file path=word/endnotes.xml><?xml version="1.0" encoding="utf-8"?>
-<w:endnotes xmlns:wpc="http://schemas.microsoft.com/office/word/2010/wordprocessingCanvas" xmlns:mc="http://schemas.openxmlformats.org/markup-compatibility/2006" xmlns:o="urn:schemas-microsoft-com:office:office" xmlns:r="http://schemas.openxmlformats.org/officeDocument/2006/relationships" xmlns:m="http://schemas.openxmlformats.org/officeDocument/2006/math" xmlns:v="urn:schemas-microsoft-com:vml" xmlns:wp14="http://schemas.microsoft.com/office/word/2010/wordprocessingDrawing" xmlns:wp="http://schemas.openxmlformats.org/drawingml/2006/wordprocessingDrawing" xmlns:w10="urn:schemas-microsoft-com:office:word" xmlns:w="http://schemas.openxmlformats.org/wordprocessingml/2006/main" xmlns:w14="http://schemas.microsoft.com/office/word/2010/wordml" xmlns:wpg="http://schemas.microsoft.com/office/word/2010/wordprocessingGroup" xmlns:wpi="http://schemas.microsoft.com/office/word/2010/wordprocessingInk" xmlns:wne="http://schemas.microsoft.com/office/word/2006/wordml" xmlns:wps="http://schemas.microsoft.com/office/word/2010/wordprocessingShape" mc:Ignorable="w14 wp14">
+<w:endnotes xmlns:ve="http://schemas.openxmlformats.org/markup-compatibility/2006" xmlns:o="urn:schemas-microsoft-com:office:office" xmlns:r="http://schemas.openxmlformats.org/officeDocument/2006/relationships" xmlns:m="http://schemas.openxmlformats.org/officeDocument/2006/math" xmlns:v="urn:schemas-microsoft-com:vml" xmlns:wp="http://schemas.openxmlformats.org/drawingml/2006/wordprocessingDrawing" xmlns:w10="urn:schemas-microsoft-com:office:word" xmlns:w="http://schemas.openxmlformats.org/wordprocessingml/2006/main" xmlns:wne="http://schemas.microsoft.com/office/word/2006/wordml">
   <w:endnote w:type="separator" w:id="-1">
     <w:p>
       <w:pPr>
@@ -20220,7 +20921,7 @@
 </file>
 
 <file path=word/footer1.xml><?xml version="1.0" encoding="utf-8"?>
-<w:ftr xmlns:wpc="http://schemas.microsoft.com/office/word/2010/wordprocessingCanvas" xmlns:mc="http://schemas.openxmlformats.org/markup-compatibility/2006" xmlns:o="urn:schemas-microsoft-com:office:office" xmlns:r="http://schemas.openxmlformats.org/officeDocument/2006/relationships" xmlns:m="http://schemas.openxmlformats.org/officeDocument/2006/math" xmlns:v="urn:schemas-microsoft-com:vml" xmlns:wp14="http://schemas.microsoft.com/office/word/2010/wordprocessingDrawing" xmlns:wp="http://schemas.openxmlformats.org/drawingml/2006/wordprocessingDrawing" xmlns:w10="urn:schemas-microsoft-com:office:word" xmlns:w="http://schemas.openxmlformats.org/wordprocessingml/2006/main" xmlns:w14="http://schemas.microsoft.com/office/word/2010/wordml" xmlns:wpg="http://schemas.microsoft.com/office/word/2010/wordprocessingGroup" xmlns:wpi="http://schemas.microsoft.com/office/word/2010/wordprocessingInk" xmlns:wne="http://schemas.microsoft.com/office/word/2006/wordml" xmlns:wps="http://schemas.microsoft.com/office/word/2010/wordprocessingShape" mc:Ignorable="w14 wp14">
+<w:ftr xmlns:ve="http://schemas.openxmlformats.org/markup-compatibility/2006" xmlns:o="urn:schemas-microsoft-com:office:office" xmlns:r="http://schemas.openxmlformats.org/officeDocument/2006/relationships" xmlns:m="http://schemas.openxmlformats.org/officeDocument/2006/math" xmlns:v="urn:schemas-microsoft-com:vml" xmlns:wp="http://schemas.openxmlformats.org/drawingml/2006/wordprocessingDrawing" xmlns:w10="urn:schemas-microsoft-com:office:word" xmlns:w="http://schemas.openxmlformats.org/wordprocessingml/2006/main" xmlns:wne="http://schemas.microsoft.com/office/word/2006/wordml">
   <w:sdt>
     <w:sdtPr>
       <w:id w:val="459933556"/>
@@ -20249,7 +20950,7 @@
             <w:noProof/>
             <w:lang w:val="es-ES"/>
           </w:rPr>
-          <w:t>3</w:t>
+          <w:t>2</w:t>
         </w:r>
         <w:r>
           <w:fldChar w:fldCharType="end"/>
@@ -20266,7 +20967,7 @@
 </file>
 
 <file path=word/footer2.xml><?xml version="1.0" encoding="utf-8"?>
-<w:ftr xmlns:wpc="http://schemas.microsoft.com/office/word/2010/wordprocessingCanvas" xmlns:mc="http://schemas.openxmlformats.org/markup-compatibility/2006" xmlns:o="urn:schemas-microsoft-com:office:office" xmlns:r="http://schemas.openxmlformats.org/officeDocument/2006/relationships" xmlns:m="http://schemas.openxmlformats.org/officeDocument/2006/math" xmlns:v="urn:schemas-microsoft-com:vml" xmlns:wp14="http://schemas.microsoft.com/office/word/2010/wordprocessingDrawing" xmlns:wp="http://schemas.openxmlformats.org/drawingml/2006/wordprocessingDrawing" xmlns:w10="urn:schemas-microsoft-com:office:word" xmlns:w="http://schemas.openxmlformats.org/wordprocessingml/2006/main" xmlns:w14="http://schemas.microsoft.com/office/word/2010/wordml" xmlns:wpg="http://schemas.microsoft.com/office/word/2010/wordprocessingGroup" xmlns:wpi="http://schemas.microsoft.com/office/word/2010/wordprocessingInk" xmlns:wne="http://schemas.microsoft.com/office/word/2006/wordml" xmlns:wps="http://schemas.microsoft.com/office/word/2010/wordprocessingShape" mc:Ignorable="w14 wp14">
+<w:ftr xmlns:ve="http://schemas.openxmlformats.org/markup-compatibility/2006" xmlns:o="urn:schemas-microsoft-com:office:office" xmlns:r="http://schemas.openxmlformats.org/officeDocument/2006/relationships" xmlns:m="http://schemas.openxmlformats.org/officeDocument/2006/math" xmlns:v="urn:schemas-microsoft-com:vml" xmlns:wp="http://schemas.openxmlformats.org/drawingml/2006/wordprocessingDrawing" xmlns:w10="urn:schemas-microsoft-com:office:word" xmlns:w="http://schemas.openxmlformats.org/wordprocessingml/2006/main" xmlns:wne="http://schemas.microsoft.com/office/word/2006/wordml">
   <w:p>
     <w:pPr>
       <w:pStyle w:val="Piedepgina"/>
@@ -20276,72 +20977,16 @@
         <w:noProof/>
         <w:lang w:eastAsia="es-AR"/>
       </w:rPr>
-      <mc:AlternateContent>
-        <mc:Choice Requires="wps">
-          <w:drawing>
-            <wp:anchor distT="0" distB="0" distL="114300" distR="114300" simplePos="0" relativeHeight="251662336" behindDoc="0" locked="0" layoutInCell="1" allowOverlap="1" wp14:anchorId="09F4E3EB" wp14:editId="12D8563C">
-              <wp:simplePos x="0" y="0"/>
-              <wp:positionH relativeFrom="column">
-                <wp:posOffset>-209854</wp:posOffset>
-              </wp:positionH>
-              <wp:positionV relativeFrom="paragraph">
-                <wp:posOffset>-144780</wp:posOffset>
-              </wp:positionV>
-              <wp:extent cx="5996763" cy="0"/>
-              <wp:effectExtent l="0" t="0" r="23495" b="19050"/>
-              <wp:wrapNone/>
-              <wp:docPr id="8" name="8 Conector recto"/>
-              <wp:cNvGraphicFramePr/>
-              <a:graphic xmlns:a="http://schemas.openxmlformats.org/drawingml/2006/main">
-                <a:graphicData uri="http://schemas.microsoft.com/office/word/2010/wordprocessingShape">
-                  <wps:wsp>
-                    <wps:cNvCnPr/>
-                    <wps:spPr>
-                      <a:xfrm>
-                        <a:off x="0" y="0"/>
-                        <a:ext cx="5996763" cy="0"/>
-                      </a:xfrm>
-                      <a:prstGeom prst="line">
-                        <a:avLst/>
-                      </a:prstGeom>
-                    </wps:spPr>
-                    <wps:style>
-                      <a:lnRef idx="1">
-                        <a:schemeClr val="accent1"/>
-                      </a:lnRef>
-                      <a:fillRef idx="0">
-                        <a:schemeClr val="accent1"/>
-                      </a:fillRef>
-                      <a:effectRef idx="0">
-                        <a:schemeClr val="accent1"/>
-                      </a:effectRef>
-                      <a:fontRef idx="minor">
-                        <a:schemeClr val="tx1"/>
-                      </a:fontRef>
-                    </wps:style>
-                    <wps:bodyPr/>
-                  </wps:wsp>
-                </a:graphicData>
-              </a:graphic>
-              <wp14:sizeRelH relativeFrom="margin">
-                <wp14:pctWidth>0</wp14:pctWidth>
-              </wp14:sizeRelH>
-            </wp:anchor>
-          </w:drawing>
-        </mc:Choice>
-        <mc:Fallback>
-          <w:pict>
-            <v:line id="8 Conector recto" o:spid="_x0000_s1026" style="position:absolute;z-index:251662336;visibility:visible;mso-wrap-style:square;mso-width-percent:0;mso-wrap-distance-left:9pt;mso-wrap-distance-top:0;mso-wrap-distance-right:9pt;mso-wrap-distance-bottom:0;mso-position-horizontal:absolute;mso-position-horizontal-relative:text;mso-position-vertical:absolute;mso-position-vertical-relative:text;mso-width-percent:0;mso-width-relative:margin" from="-16.5pt,-11.4pt" to="455.7pt,-11.4pt" o:gfxdata="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" strokecolor="#4579b8 [3044]"/>
-          </w:pict>
-        </mc:Fallback>
-      </mc:AlternateContent>
+      <w:pict>
+        <v:line id="8 Conector recto" o:spid="_x0000_s4097" style="position:absolute;left:0;text-align:left;z-index:251662336;visibility:visible;mso-width-relative:margin" from="-16.5pt,-11.4pt" to="455.7pt,-11.4pt" o:gfxdata="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" strokecolor="#4579b8 [3044]"/>
+      </w:pict>
     </w:r>
   </w:p>
 </w:ftr>
 </file>
 
 <file path=word/footnotes.xml><?xml version="1.0" encoding="utf-8"?>
-<w:footnotes xmlns:wpc="http://schemas.microsoft.com/office/word/2010/wordprocessingCanvas" xmlns:mc="http://schemas.openxmlformats.org/markup-compatibility/2006" xmlns:o="urn:schemas-microsoft-com:office:office" xmlns:r="http://schemas.openxmlformats.org/officeDocument/2006/relationships" xmlns:m="http://schemas.openxmlformats.org/officeDocument/2006/math" xmlns:v="urn:schemas-microsoft-com:vml" xmlns:wp14="http://schemas.microsoft.com/office/word/2010/wordprocessingDrawing" xmlns:wp="http://schemas.openxmlformats.org/drawingml/2006/wordprocessingDrawing" xmlns:w10="urn:schemas-microsoft-com:office:word" xmlns:w="http://schemas.openxmlformats.org/wordprocessingml/2006/main" xmlns:w14="http://schemas.microsoft.com/office/word/2010/wordml" xmlns:wpg="http://schemas.microsoft.com/office/word/2010/wordprocessingGroup" xmlns:wpi="http://schemas.microsoft.com/office/word/2010/wordprocessingInk" xmlns:wne="http://schemas.microsoft.com/office/word/2006/wordml" xmlns:wps="http://schemas.microsoft.com/office/word/2010/wordprocessingShape" mc:Ignorable="w14 wp14">
+<w:footnotes xmlns:ve="http://schemas.openxmlformats.org/markup-compatibility/2006" xmlns:o="urn:schemas-microsoft-com:office:office" xmlns:r="http://schemas.openxmlformats.org/officeDocument/2006/relationships" xmlns:m="http://schemas.openxmlformats.org/officeDocument/2006/math" xmlns:v="urn:schemas-microsoft-com:vml" xmlns:wp="http://schemas.openxmlformats.org/drawingml/2006/wordprocessingDrawing" xmlns:w10="urn:schemas-microsoft-com:office:word" xmlns:w="http://schemas.openxmlformats.org/wordprocessingml/2006/main" xmlns:wne="http://schemas.microsoft.com/office/word/2006/wordml">
   <w:footnote w:type="separator" w:id="-1">
     <w:p>
       <w:pPr>
@@ -20366,7 +21011,7 @@
 </file>
 
 <file path=word/header1.xml><?xml version="1.0" encoding="utf-8"?>
-<w:hdr xmlns:wpc="http://schemas.microsoft.com/office/word/2010/wordprocessingCanvas" xmlns:mc="http://schemas.openxmlformats.org/markup-compatibility/2006" xmlns:o="urn:schemas-microsoft-com:office:office" xmlns:r="http://schemas.openxmlformats.org/officeDocument/2006/relationships" xmlns:m="http://schemas.openxmlformats.org/officeDocument/2006/math" xmlns:v="urn:schemas-microsoft-com:vml" xmlns:wp14="http://schemas.microsoft.com/office/word/2010/wordprocessingDrawing" xmlns:wp="http://schemas.openxmlformats.org/drawingml/2006/wordprocessingDrawing" xmlns:w10="urn:schemas-microsoft-com:office:word" xmlns:w="http://schemas.openxmlformats.org/wordprocessingml/2006/main" xmlns:w14="http://schemas.microsoft.com/office/word/2010/wordml" xmlns:wpg="http://schemas.microsoft.com/office/word/2010/wordprocessingGroup" xmlns:wpi="http://schemas.microsoft.com/office/word/2010/wordprocessingInk" xmlns:wne="http://schemas.microsoft.com/office/word/2006/wordml" xmlns:wps="http://schemas.microsoft.com/office/word/2010/wordprocessingShape" mc:Ignorable="w14 wp14">
+<w:hdr xmlns:ve="http://schemas.openxmlformats.org/markup-compatibility/2006" xmlns:o="urn:schemas-microsoft-com:office:office" xmlns:r="http://schemas.openxmlformats.org/officeDocument/2006/relationships" xmlns:m="http://schemas.openxmlformats.org/officeDocument/2006/math" xmlns:v="urn:schemas-microsoft-com:vml" xmlns:wp="http://schemas.openxmlformats.org/drawingml/2006/wordprocessingDrawing" xmlns:w10="urn:schemas-microsoft-com:office:word" xmlns:w="http://schemas.openxmlformats.org/wordprocessingml/2006/main" xmlns:wne="http://schemas.microsoft.com/office/word/2006/wordml">
   <w:p>
     <w:pPr>
       <w:pStyle w:val="Sinespaciado"/>
@@ -20381,7 +21026,7 @@
         <w:lang w:eastAsia="es-AR"/>
       </w:rPr>
       <w:drawing>
-        <wp:anchor distT="0" distB="0" distL="114300" distR="114300" simplePos="0" relativeHeight="251658240" behindDoc="0" locked="0" layoutInCell="1" allowOverlap="1" wp14:anchorId="2B15616D" wp14:editId="6E476A1D">
+        <wp:anchor distT="0" distB="0" distL="114300" distR="114300" simplePos="0" relativeHeight="251658240" behindDoc="0" locked="0" layoutInCell="1" allowOverlap="1">
           <wp:simplePos x="0" y="0"/>
           <wp:positionH relativeFrom="column">
             <wp:posOffset>7924</wp:posOffset>
@@ -20407,7 +21052,7 @@
                   <a:blip r:embed="rId1" cstate="print">
                     <a:extLst>
                       <a:ext uri="{28A0092B-C50C-407E-A947-70E740481C1C}">
-                        <a14:useLocalDpi xmlns:a14="http://schemas.microsoft.com/office/drawing/2010/main" val="0"/>
+                        <a14:useLocalDpi xmlns:a14="http://schemas.microsoft.com/office/drawing/2010/main" xmlns:wps="http://schemas.microsoft.com/office/word/2010/wordprocessingShape" xmlns:wpi="http://schemas.microsoft.com/office/word/2010/wordprocessingInk" xmlns:wpg="http://schemas.microsoft.com/office/word/2010/wordprocessingGroup" xmlns:w14="http://schemas.microsoft.com/office/word/2010/wordml" xmlns:w="http://schemas.openxmlformats.org/wordprocessingml/2006/main" xmlns:w10="urn:schemas-microsoft-com:office:word" xmlns:wp14="http://schemas.microsoft.com/office/word/2010/wordprocessingDrawing" xmlns:v="urn:schemas-microsoft-com:vml" xmlns:o="urn:schemas-microsoft-com:office:office" xmlns:mc="http://schemas.openxmlformats.org/markup-compatibility/2006" xmlns:wpc="http://schemas.microsoft.com/office/word/2010/wordprocessingCanvas" xmlns="" val="0"/>
                       </a:ext>
                     </a:extLst>
                   </a:blip>
@@ -20427,17 +21072,24 @@
               </pic:pic>
             </a:graphicData>
           </a:graphic>
-          <wp14:sizeRelH relativeFrom="page">
-            <wp14:pctWidth>0</wp14:pctWidth>
-          </wp14:sizeRelH>
-          <wp14:sizeRelV relativeFrom="page">
-            <wp14:pctHeight>0</wp14:pctHeight>
-          </wp14:sizeRelV>
         </wp:anchor>
       </w:drawing>
     </w:r>
+    <w:proofErr w:type="spellStart"/>
     <w:r>
-      <w:t xml:space="preserve">Panic Dial Button </w:t>
+      <w:t>Panic</w:t>
+    </w:r>
+    <w:proofErr w:type="spellEnd"/>
+    <w:r>
+      <w:t xml:space="preserve"> Dial </w:t>
+    </w:r>
+    <w:proofErr w:type="spellStart"/>
+    <w:r>
+      <w:t>Button</w:t>
+    </w:r>
+    <w:proofErr w:type="spellEnd"/>
+    <w:r>
+      <w:t xml:space="preserve"> </w:t>
     </w:r>
     <w:r>
       <w:tab/>
@@ -20455,75 +21107,16 @@
         <w:noProof/>
         <w:lang w:eastAsia="es-AR"/>
       </w:rPr>
-      <mc:AlternateContent>
-        <mc:Choice Requires="wps">
-          <w:drawing>
-            <wp:anchor distT="0" distB="0" distL="114300" distR="114300" simplePos="0" relativeHeight="251659264" behindDoc="0" locked="0" layoutInCell="1" allowOverlap="1" wp14:anchorId="44BEBA5E" wp14:editId="64008E46">
-              <wp:simplePos x="0" y="0"/>
-              <wp:positionH relativeFrom="column">
-                <wp:posOffset>-30563</wp:posOffset>
-              </wp:positionH>
-              <wp:positionV relativeFrom="paragraph">
-                <wp:posOffset>64825</wp:posOffset>
-              </wp:positionV>
-              <wp:extent cx="5732918" cy="0"/>
-              <wp:effectExtent l="0" t="0" r="20320" b="19050"/>
-              <wp:wrapNone/>
-              <wp:docPr id="2" name="2 Conector recto"/>
-              <wp:cNvGraphicFramePr/>
-              <a:graphic xmlns:a="http://schemas.openxmlformats.org/drawingml/2006/main">
-                <a:graphicData uri="http://schemas.microsoft.com/office/word/2010/wordprocessingShape">
-                  <wps:wsp>
-                    <wps:cNvCnPr/>
-                    <wps:spPr>
-                      <a:xfrm>
-                        <a:off x="0" y="0"/>
-                        <a:ext cx="5732918" cy="0"/>
-                      </a:xfrm>
-                      <a:prstGeom prst="line">
-                        <a:avLst/>
-                      </a:prstGeom>
-                    </wps:spPr>
-                    <wps:style>
-                      <a:lnRef idx="1">
-                        <a:schemeClr val="accent1"/>
-                      </a:lnRef>
-                      <a:fillRef idx="0">
-                        <a:schemeClr val="accent1"/>
-                      </a:fillRef>
-                      <a:effectRef idx="0">
-                        <a:schemeClr val="accent1"/>
-                      </a:effectRef>
-                      <a:fontRef idx="minor">
-                        <a:schemeClr val="tx1"/>
-                      </a:fontRef>
-                    </wps:style>
-                    <wps:bodyPr/>
-                  </wps:wsp>
-                </a:graphicData>
-              </a:graphic>
-              <wp14:sizeRelH relativeFrom="margin">
-                <wp14:pctWidth>0</wp14:pctWidth>
-              </wp14:sizeRelH>
-              <wp14:sizeRelV relativeFrom="margin">
-                <wp14:pctHeight>0</wp14:pctHeight>
-              </wp14:sizeRelV>
-            </wp:anchor>
-          </w:drawing>
-        </mc:Choice>
-        <mc:Fallback>
-          <w:pict>
-            <v:line id="2 Conector recto" o:spid="_x0000_s1026" style="position:absolute;z-index:251659264;visibility:visible;mso-wrap-style:square;mso-width-percent:0;mso-height-percent:0;mso-wrap-distance-left:9pt;mso-wrap-distance-top:0;mso-wrap-distance-right:9pt;mso-wrap-distance-bottom:0;mso-position-horizontal:absolute;mso-position-horizontal-relative:text;mso-position-vertical:absolute;mso-position-vertical-relative:text;mso-width-percent:0;mso-height-percent:0;mso-width-relative:margin;mso-height-relative:margin" from="-2.4pt,5.1pt" to="449pt,5.1pt" o:gfxdata="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" strokecolor="#4579b8 [3044]"/>
-          </w:pict>
-        </mc:Fallback>
-      </mc:AlternateContent>
+      <w:pict>
+        <v:line id="2 Conector recto" o:spid="_x0000_s4099" style="position:absolute;left:0;text-align:left;z-index:251659264;visibility:visible;mso-width-relative:margin;mso-height-relative:margin" from="-2.4pt,5.1pt" to="449pt,5.1pt" o:gfxdata="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" strokecolor="#4579b8 [3044]"/>
+      </w:pict>
     </w:r>
   </w:p>
 </w:hdr>
 </file>
 
 <file path=word/header2.xml><?xml version="1.0" encoding="utf-8"?>
-<w:hdr xmlns:wpc="http://schemas.microsoft.com/office/word/2010/wordprocessingCanvas" xmlns:mc="http://schemas.openxmlformats.org/markup-compatibility/2006" xmlns:o="urn:schemas-microsoft-com:office:office" xmlns:r="http://schemas.openxmlformats.org/officeDocument/2006/relationships" xmlns:m="http://schemas.openxmlformats.org/officeDocument/2006/math" xmlns:v="urn:schemas-microsoft-com:vml" xmlns:wp14="http://schemas.microsoft.com/office/word/2010/wordprocessingDrawing" xmlns:wp="http://schemas.openxmlformats.org/drawingml/2006/wordprocessingDrawing" xmlns:w10="urn:schemas-microsoft-com:office:word" xmlns:w="http://schemas.openxmlformats.org/wordprocessingml/2006/main" xmlns:w14="http://schemas.microsoft.com/office/word/2010/wordml" xmlns:wpg="http://schemas.microsoft.com/office/word/2010/wordprocessingGroup" xmlns:wpi="http://schemas.microsoft.com/office/word/2010/wordprocessingInk" xmlns:wne="http://schemas.microsoft.com/office/word/2006/wordml" xmlns:wps="http://schemas.microsoft.com/office/word/2010/wordprocessingShape" mc:Ignorable="w14 wp14">
+<w:hdr xmlns:ve="http://schemas.openxmlformats.org/markup-compatibility/2006" xmlns:o="urn:schemas-microsoft-com:office:office" xmlns:r="http://schemas.openxmlformats.org/officeDocument/2006/relationships" xmlns:m="http://schemas.openxmlformats.org/officeDocument/2006/math" xmlns:v="urn:schemas-microsoft-com:vml" xmlns:wp="http://schemas.openxmlformats.org/drawingml/2006/wordprocessingDrawing" xmlns:w10="urn:schemas-microsoft-com:office:word" xmlns:w="http://schemas.openxmlformats.org/wordprocessingml/2006/main" xmlns:wne="http://schemas.microsoft.com/office/word/2006/wordml">
   <w:p>
     <w:pPr>
       <w:pStyle w:val="Encabezado"/>
@@ -20533,72 +21126,16 @@
         <w:noProof/>
         <w:lang w:eastAsia="es-AR"/>
       </w:rPr>
-      <mc:AlternateContent>
-        <mc:Choice Requires="wps">
-          <w:drawing>
-            <wp:anchor distT="0" distB="0" distL="114300" distR="114300" simplePos="0" relativeHeight="251660288" behindDoc="0" locked="0" layoutInCell="1" allowOverlap="1">
-              <wp:simplePos x="0" y="0"/>
-              <wp:positionH relativeFrom="column">
-                <wp:posOffset>-165735</wp:posOffset>
-              </wp:positionH>
-              <wp:positionV relativeFrom="paragraph">
-                <wp:posOffset>128418</wp:posOffset>
-              </wp:positionV>
-              <wp:extent cx="5996763" cy="0"/>
-              <wp:effectExtent l="0" t="0" r="23495" b="19050"/>
-              <wp:wrapNone/>
-              <wp:docPr id="7" name="7 Conector recto"/>
-              <wp:cNvGraphicFramePr/>
-              <a:graphic xmlns:a="http://schemas.openxmlformats.org/drawingml/2006/main">
-                <a:graphicData uri="http://schemas.microsoft.com/office/word/2010/wordprocessingShape">
-                  <wps:wsp>
-                    <wps:cNvCnPr/>
-                    <wps:spPr>
-                      <a:xfrm>
-                        <a:off x="0" y="0"/>
-                        <a:ext cx="5996763" cy="0"/>
-                      </a:xfrm>
-                      <a:prstGeom prst="line">
-                        <a:avLst/>
-                      </a:prstGeom>
-                    </wps:spPr>
-                    <wps:style>
-                      <a:lnRef idx="1">
-                        <a:schemeClr val="accent1"/>
-                      </a:lnRef>
-                      <a:fillRef idx="0">
-                        <a:schemeClr val="accent1"/>
-                      </a:fillRef>
-                      <a:effectRef idx="0">
-                        <a:schemeClr val="accent1"/>
-                      </a:effectRef>
-                      <a:fontRef idx="minor">
-                        <a:schemeClr val="tx1"/>
-                      </a:fontRef>
-                    </wps:style>
-                    <wps:bodyPr/>
-                  </wps:wsp>
-                </a:graphicData>
-              </a:graphic>
-              <wp14:sizeRelH relativeFrom="margin">
-                <wp14:pctWidth>0</wp14:pctWidth>
-              </wp14:sizeRelH>
-            </wp:anchor>
-          </w:drawing>
-        </mc:Choice>
-        <mc:Fallback>
-          <w:pict>
-            <v:line id="7 Conector recto" o:spid="_x0000_s1026" style="position:absolute;z-index:251660288;visibility:visible;mso-wrap-style:square;mso-width-percent:0;mso-wrap-distance-left:9pt;mso-wrap-distance-top:0;mso-wrap-distance-right:9pt;mso-wrap-distance-bottom:0;mso-position-horizontal:absolute;mso-position-horizontal-relative:text;mso-position-vertical:absolute;mso-position-vertical-relative:text;mso-width-percent:0;mso-width-relative:margin" from="-13.05pt,10.1pt" to="459.15pt,10.1pt" o:gfxdata="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" strokecolor="#4579b8 [3044]"/>
-          </w:pict>
-        </mc:Fallback>
-      </mc:AlternateContent>
+      <w:pict>
+        <v:line id="7 Conector recto" o:spid="_x0000_s4098" style="position:absolute;left:0;text-align:left;z-index:251660288;visibility:visible;mso-width-relative:margin" from="-13.05pt,10.1pt" to="459.15pt,10.1pt" o:gfxdata="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" strokecolor="#4579b8 [3044]"/>
+      </w:pict>
     </w:r>
   </w:p>
 </w:hdr>
 </file>
 
 <file path=word/numbering.xml><?xml version="1.0" encoding="utf-8"?>
-<w:numbering xmlns:wpc="http://schemas.microsoft.com/office/word/2010/wordprocessingCanvas" xmlns:mc="http://schemas.openxmlformats.org/markup-compatibility/2006" xmlns:o="urn:schemas-microsoft-com:office:office" xmlns:r="http://schemas.openxmlformats.org/officeDocument/2006/relationships" xmlns:m="http://schemas.openxmlformats.org/officeDocument/2006/math" xmlns:v="urn:schemas-microsoft-com:vml" xmlns:wp14="http://schemas.microsoft.com/office/word/2010/wordprocessingDrawing" xmlns:wp="http://schemas.openxmlformats.org/drawingml/2006/wordprocessingDrawing" xmlns:w10="urn:schemas-microsoft-com:office:word" xmlns:w="http://schemas.openxmlformats.org/wordprocessingml/2006/main" xmlns:w14="http://schemas.microsoft.com/office/word/2010/wordml" xmlns:wpg="http://schemas.microsoft.com/office/word/2010/wordprocessingGroup" xmlns:wpi="http://schemas.microsoft.com/office/word/2010/wordprocessingInk" xmlns:wne="http://schemas.microsoft.com/office/word/2006/wordml" xmlns:wps="http://schemas.microsoft.com/office/word/2010/wordprocessingShape" mc:Ignorable="w14 wp14">
+<w:numbering xmlns:ve="http://schemas.openxmlformats.org/markup-compatibility/2006" xmlns:o="urn:schemas-microsoft-com:office:office" xmlns:r="http://schemas.openxmlformats.org/officeDocument/2006/relationships" xmlns:m="http://schemas.openxmlformats.org/officeDocument/2006/math" xmlns:v="urn:schemas-microsoft-com:vml" xmlns:wp="http://schemas.openxmlformats.org/drawingml/2006/wordprocessingDrawing" xmlns:w10="urn:schemas-microsoft-com:office:word" xmlns:w="http://schemas.openxmlformats.org/wordprocessingml/2006/main" xmlns:wne="http://schemas.microsoft.com/office/word/2006/wordml">
   <w:abstractNum w:abstractNumId="0">
     <w:nsid w:val="1478058B"/>
     <w:multiLevelType w:val="multilevel"/>
@@ -21990,7 +22527,7 @@
 </file>
 
 <file path=word/styles.xml><?xml version="1.0" encoding="utf-8"?>
-<w:styles xmlns:mc="http://schemas.openxmlformats.org/markup-compatibility/2006" xmlns:r="http://schemas.openxmlformats.org/officeDocument/2006/relationships" xmlns:w="http://schemas.openxmlformats.org/wordprocessingml/2006/main" xmlns:w14="http://schemas.microsoft.com/office/word/2010/wordml" mc:Ignorable="w14">
+<w:styles xmlns:r="http://schemas.openxmlformats.org/officeDocument/2006/relationships" xmlns:w="http://schemas.openxmlformats.org/wordprocessingml/2006/main">
   <w:docDefaults>
     <w:rPrDefault>
       <w:rPr>
@@ -22382,6 +22919,7 @@
   <w:style w:type="character" w:default="1" w:styleId="Fuentedeprrafopredeter">
     <w:name w:val="Default Paragraph Font"/>
     <w:uiPriority w:val="1"/>
+    <w:semiHidden/>
     <w:unhideWhenUsed/>
   </w:style>
   <w:style w:type="table" w:default="1" w:styleId="Tablanormal">
@@ -22389,6 +22927,7 @@
     <w:uiPriority w:val="99"/>
     <w:semiHidden/>
     <w:unhideWhenUsed/>
+    <w:qFormat/>
     <w:tblPr>
       <w:tblInd w:w="0" w:type="dxa"/>
       <w:tblCellMar>
@@ -23933,17 +24472,8 @@
 
 <file path=word/charts/chart1.xml><?xml version="1.0" encoding="utf-8"?>
 <c:chartSpace xmlns:c="http://schemas.openxmlformats.org/drawingml/2006/chart" xmlns:a="http://schemas.openxmlformats.org/drawingml/2006/main" xmlns:r="http://schemas.openxmlformats.org/officeDocument/2006/relationships">
-  <c:date1904 val="0"/>
+  <c:date1904 val="1"/>
   <c:lang val="es-AR"/>
-  <c:roundedCorners val="0"/>
-  <mc:AlternateContent xmlns:mc="http://schemas.openxmlformats.org/markup-compatibility/2006">
-    <mc:Choice xmlns:c14="http://schemas.microsoft.com/office/drawing/2007/8/2/chart" Requires="c14">
-      <c14:style val="102"/>
-    </mc:Choice>
-    <mc:Fallback>
-      <c:style val="2"/>
-    </mc:Fallback>
-  </mc:AlternateContent>
   <c:chart>
     <c:title>
       <c:tx>
@@ -23966,14 +24496,11 @@
           </a:p>
         </c:rich>
       </c:tx>
-      <c:overlay val="0"/>
     </c:title>
-    <c:autoTitleDeleted val="0"/>
     <c:plotArea>
       <c:layout/>
       <c:scatterChart>
         <c:scatterStyle val="smoothMarker"/>
-        <c:varyColors val="0"/>
         <c:ser>
           <c:idx val="0"/>
           <c:order val="0"/>
@@ -24354,78 +24881,69 @@
                   <c:v>26000</c:v>
                 </c:pt>
                 <c:pt idx="1">
-                  <c:v>18789.1695</c:v>
+                  <c:v>18789.169499999996</c:v>
                 </c:pt>
                 <c:pt idx="2">
-                  <c:v>18789.1695</c:v>
+                  <c:v>18789.169499999996</c:v>
                 </c:pt>
                 <c:pt idx="3">
-                  <c:v>18789.1695</c:v>
+                  <c:v>18789.169499999996</c:v>
                 </c:pt>
                 <c:pt idx="4">
-                  <c:v>18789.1695</c:v>
+                  <c:v>18789.169499999996</c:v>
                 </c:pt>
                 <c:pt idx="5">
-                  <c:v>18789.1695</c:v>
+                  <c:v>18789.169499999996</c:v>
                 </c:pt>
                 <c:pt idx="6">
-                  <c:v>18789.1695</c:v>
+                  <c:v>18789.169499999996</c:v>
                 </c:pt>
                 <c:pt idx="7">
-                  <c:v>18789.1695</c:v>
+                  <c:v>18789.169499999996</c:v>
                 </c:pt>
                 <c:pt idx="8">
-                  <c:v>18789.1695</c:v>
+                  <c:v>18789.169499999996</c:v>
                 </c:pt>
                 <c:pt idx="9">
-                  <c:v>18789.1695</c:v>
+                  <c:v>18789.169499999996</c:v>
                 </c:pt>
                 <c:pt idx="10">
-                  <c:v>18789.1695</c:v>
+                  <c:v>18789.169499999996</c:v>
                 </c:pt>
                 <c:pt idx="11">
-                  <c:v>18789.1695</c:v>
+                  <c:v>18789.169499999996</c:v>
                 </c:pt>
                 <c:pt idx="12">
-                  <c:v>18789.1695</c:v>
+                  <c:v>18789.169499999996</c:v>
                 </c:pt>
                 <c:pt idx="13">
-                  <c:v>18789.1695</c:v>
+                  <c:v>18789.169499999996</c:v>
                 </c:pt>
                 <c:pt idx="14">
-                  <c:v>18789.1695</c:v>
+                  <c:v>18789.169499999996</c:v>
                 </c:pt>
                 <c:pt idx="15">
-                  <c:v>18789.1695</c:v>
+                  <c:v>18789.169499999996</c:v>
                 </c:pt>
                 <c:pt idx="16">
-                  <c:v>18789.1695</c:v>
+                  <c:v>18789.169499999996</c:v>
                 </c:pt>
                 <c:pt idx="17">
-                  <c:v>18789.1695</c:v>
+                  <c:v>18789.169499999996</c:v>
                 </c:pt>
               </c:numCache>
             </c:numRef>
           </c:yVal>
           <c:smooth val="1"/>
         </c:ser>
-        <c:dLbls>
-          <c:showLegendKey val="0"/>
-          <c:showVal val="0"/>
-          <c:showCatName val="0"/>
-          <c:showSerName val="0"/>
-          <c:showPercent val="0"/>
-          <c:showBubbleSize val="0"/>
-        </c:dLbls>
-        <c:axId val="200354048"/>
-        <c:axId val="200418432"/>
+        <c:axId val="75175808"/>
+        <c:axId val="75186176"/>
       </c:scatterChart>
       <c:valAx>
-        <c:axId val="200354048"/>
+        <c:axId val="75175808"/>
         <c:scaling>
           <c:orientation val="minMax"/>
         </c:scaling>
-        <c:delete val="0"/>
         <c:axPos val="b"/>
         <c:title>
           <c:tx>
@@ -24443,22 +24961,18 @@
               </a:p>
             </c:rich>
           </c:tx>
-          <c:overlay val="0"/>
         </c:title>
         <c:numFmt formatCode="General" sourceLinked="1"/>
-        <c:majorTickMark val="out"/>
-        <c:minorTickMark val="none"/>
         <c:tickLblPos val="nextTo"/>
-        <c:crossAx val="200418432"/>
+        <c:crossAx val="75186176"/>
         <c:crosses val="autoZero"/>
         <c:crossBetween val="midCat"/>
       </c:valAx>
       <c:valAx>
-        <c:axId val="200418432"/>
+        <c:axId val="75186176"/>
         <c:scaling>
           <c:orientation val="minMax"/>
         </c:scaling>
-        <c:delete val="0"/>
         <c:axPos val="l"/>
         <c:majorGridlines/>
         <c:title>
@@ -24477,44 +24991,28 @@
               </a:p>
             </c:rich>
           </c:tx>
-          <c:overlay val="0"/>
         </c:title>
         <c:numFmt formatCode="#,##0" sourceLinked="1"/>
-        <c:majorTickMark val="out"/>
-        <c:minorTickMark val="none"/>
         <c:tickLblPos val="nextTo"/>
-        <c:crossAx val="200354048"/>
+        <c:crossAx val="75175808"/>
         <c:crosses val="autoZero"/>
         <c:crossBetween val="midCat"/>
       </c:valAx>
     </c:plotArea>
     <c:legend>
       <c:legendPos val="r"/>
-      <c:overlay val="0"/>
     </c:legend>
     <c:plotVisOnly val="1"/>
     <c:dispBlanksAs val="gap"/>
-    <c:showDLblsOverMax val="0"/>
   </c:chart>
-  <c:externalData r:id="rId1">
-    <c:autoUpdate val="0"/>
-  </c:externalData>
+  <c:externalData r:id="rId1"/>
 </c:chartSpace>
 </file>
 
 <file path=word/charts/chart2.xml><?xml version="1.0" encoding="utf-8"?>
 <c:chartSpace xmlns:c="http://schemas.openxmlformats.org/drawingml/2006/chart" xmlns:a="http://schemas.openxmlformats.org/drawingml/2006/main" xmlns:r="http://schemas.openxmlformats.org/officeDocument/2006/relationships">
-  <c:date1904 val="0"/>
+  <c:date1904 val="1"/>
   <c:lang val="es-AR"/>
-  <c:roundedCorners val="0"/>
-  <mc:AlternateContent xmlns:mc="http://schemas.openxmlformats.org/markup-compatibility/2006">
-    <mc:Choice xmlns:c14="http://schemas.microsoft.com/office/drawing/2007/8/2/chart" Requires="c14">
-      <c14:style val="102"/>
-    </mc:Choice>
-    <mc:Fallback>
-      <c:style val="2"/>
-    </mc:Fallback>
-  </mc:AlternateContent>
   <c:chart>
     <c:title>
       <c:tx>
@@ -24537,14 +25035,11 @@
           </a:p>
         </c:rich>
       </c:tx>
-      <c:overlay val="0"/>
     </c:title>
-    <c:autoTitleDeleted val="0"/>
     <c:plotArea>
       <c:layout/>
       <c:scatterChart>
         <c:scatterStyle val="smoothMarker"/>
-        <c:varyColors val="0"/>
         <c:ser>
           <c:idx val="0"/>
           <c:order val="0"/>
@@ -24925,78 +25420,69 @@
                   <c:v>26000</c:v>
                 </c:pt>
                 <c:pt idx="1">
-                  <c:v>18789.1695</c:v>
+                  <c:v>18789.169499999996</c:v>
                 </c:pt>
                 <c:pt idx="2">
-                  <c:v>18789.1695</c:v>
+                  <c:v>18789.169499999996</c:v>
                 </c:pt>
                 <c:pt idx="3">
-                  <c:v>18789.1695</c:v>
+                  <c:v>18789.169499999996</c:v>
                 </c:pt>
                 <c:pt idx="4">
-                  <c:v>18789.1695</c:v>
+                  <c:v>18789.169499999996</c:v>
                 </c:pt>
                 <c:pt idx="5">
-                  <c:v>18789.1695</c:v>
+                  <c:v>18789.169499999996</c:v>
                 </c:pt>
                 <c:pt idx="6">
-                  <c:v>18789.1695</c:v>
+                  <c:v>18789.169499999996</c:v>
                 </c:pt>
                 <c:pt idx="7">
-                  <c:v>18789.1695</c:v>
+                  <c:v>18789.169499999996</c:v>
                 </c:pt>
                 <c:pt idx="8">
-                  <c:v>18789.1695</c:v>
+                  <c:v>18789.169499999996</c:v>
                 </c:pt>
                 <c:pt idx="9">
-                  <c:v>18789.1695</c:v>
+                  <c:v>18789.169499999996</c:v>
                 </c:pt>
                 <c:pt idx="10">
-                  <c:v>18789.1695</c:v>
+                  <c:v>18789.169499999996</c:v>
                 </c:pt>
                 <c:pt idx="11">
-                  <c:v>18789.1695</c:v>
+                  <c:v>18789.169499999996</c:v>
                 </c:pt>
                 <c:pt idx="12">
-                  <c:v>18789.1695</c:v>
+                  <c:v>18789.169499999996</c:v>
                 </c:pt>
                 <c:pt idx="13">
-                  <c:v>18789.1695</c:v>
+                  <c:v>18789.169499999996</c:v>
                 </c:pt>
                 <c:pt idx="14">
-                  <c:v>18789.1695</c:v>
+                  <c:v>18789.169499999996</c:v>
                 </c:pt>
                 <c:pt idx="15">
-                  <c:v>18789.1695</c:v>
+                  <c:v>18789.169499999996</c:v>
                 </c:pt>
                 <c:pt idx="16">
-                  <c:v>18789.1695</c:v>
+                  <c:v>18789.169499999996</c:v>
                 </c:pt>
                 <c:pt idx="17">
-                  <c:v>18789.1695</c:v>
+                  <c:v>18789.169499999996</c:v>
                 </c:pt>
               </c:numCache>
             </c:numRef>
           </c:yVal>
           <c:smooth val="1"/>
         </c:ser>
-        <c:dLbls>
-          <c:showLegendKey val="0"/>
-          <c:showVal val="0"/>
-          <c:showCatName val="0"/>
-          <c:showSerName val="0"/>
-          <c:showPercent val="0"/>
-          <c:showBubbleSize val="0"/>
-        </c:dLbls>
-        <c:axId val="282238976"/>
-        <c:axId val="282242048"/>
+        <c:axId val="75217536"/>
+        <c:axId val="75223808"/>
       </c:scatterChart>
       <c:valAx>
-        <c:axId val="282238976"/>
+        <c:axId val="75217536"/>
         <c:scaling>
           <c:orientation val="minMax"/>
         </c:scaling>
-        <c:delete val="0"/>
         <c:axPos val="b"/>
         <c:title>
           <c:tx>
@@ -25014,22 +25500,18 @@
               </a:p>
             </c:rich>
           </c:tx>
-          <c:overlay val="0"/>
         </c:title>
         <c:numFmt formatCode="General" sourceLinked="1"/>
-        <c:majorTickMark val="out"/>
-        <c:minorTickMark val="none"/>
         <c:tickLblPos val="nextTo"/>
-        <c:crossAx val="282242048"/>
+        <c:crossAx val="75223808"/>
         <c:crosses val="autoZero"/>
         <c:crossBetween val="midCat"/>
       </c:valAx>
       <c:valAx>
-        <c:axId val="282242048"/>
+        <c:axId val="75223808"/>
         <c:scaling>
           <c:orientation val="minMax"/>
         </c:scaling>
-        <c:delete val="0"/>
         <c:axPos val="l"/>
         <c:majorGridlines/>
         <c:title>
@@ -25048,28 +25530,21 @@
               </a:p>
             </c:rich>
           </c:tx>
-          <c:overlay val="0"/>
         </c:title>
         <c:numFmt formatCode="#,##0" sourceLinked="1"/>
-        <c:majorTickMark val="out"/>
-        <c:minorTickMark val="none"/>
         <c:tickLblPos val="nextTo"/>
-        <c:crossAx val="282238976"/>
+        <c:crossAx val="75217536"/>
         <c:crosses val="autoZero"/>
         <c:crossBetween val="midCat"/>
       </c:valAx>
     </c:plotArea>
     <c:legend>
       <c:legendPos val="r"/>
-      <c:overlay val="0"/>
     </c:legend>
     <c:plotVisOnly val="1"/>
     <c:dispBlanksAs val="gap"/>
-    <c:showDLblsOverMax val="0"/>
   </c:chart>
-  <c:externalData r:id="rId1">
-    <c:autoUpdate val="0"/>
-  </c:externalData>
+  <c:externalData r:id="rId1"/>
 </c:chartSpace>
 </file>
 
@@ -25363,7 +25838,7 @@
 </file>
 
 <file path=customXml/itemProps1.xml><?xml version="1.0" encoding="utf-8"?>
-<ds:datastoreItem xmlns:ds="http://schemas.openxmlformats.org/officeDocument/2006/customXml" ds:itemID="{D380AADC-33D5-4418-9B4B-692848B03B57}">
+<ds:datastoreItem xmlns:ds="http://schemas.openxmlformats.org/officeDocument/2006/customXml" ds:itemID="{4EF6DBB8-74EE-49AB-A972-6F0A282077E1}">
   <ds:schemaRefs>
     <ds:schemaRef ds:uri="http://schemas.openxmlformats.org/officeDocument/2006/bibliography"/>
   </ds:schemaRefs>

</xml_diff>

<commit_message>
correcciones menores al informe
</commit_message>
<xml_diff>
--- a/docs/Informe.docx
+++ b/docs/Informe.docx
@@ -419,7 +419,7 @@
           <w:r>
             <w:fldChar w:fldCharType="separate"/>
           </w:r>
-          <w:hyperlink w:anchor="_Toc325037190" w:history="1">
+          <w:hyperlink w:anchor="_Toc325037687" w:history="1">
             <w:r>
               <w:rPr>
                 <w:rStyle w:val="Hipervnculo"/>
@@ -446,7 +446,7 @@
                 <w:noProof/>
                 <w:webHidden/>
               </w:rPr>
-              <w:instrText xml:space="preserve"> PAGEREF _Toc325037190 \h </w:instrText>
+              <w:instrText xml:space="preserve"> PAGEREF _Toc325037687 \h </w:instrText>
             </w:r>
             <w:r>
               <w:rPr>
@@ -490,7 +490,7 @@
               <w:lang w:eastAsia="es-AR"/>
             </w:rPr>
           </w:pPr>
-          <w:hyperlink w:anchor="_Toc325037191" w:history="1">
+          <w:hyperlink w:anchor="_Toc325037688" w:history="1">
             <w:r>
               <w:rPr>
                 <w:rStyle w:val="Hipervnculo"/>
@@ -517,7 +517,7 @@
                 <w:noProof/>
                 <w:webHidden/>
               </w:rPr>
-              <w:instrText xml:space="preserve"> PAGEREF _Toc325037191 \h </w:instrText>
+              <w:instrText xml:space="preserve"> PAGEREF _Toc325037688 \h </w:instrText>
             </w:r>
             <w:r>
               <w:rPr>
@@ -561,7 +561,7 @@
               <w:lang w:eastAsia="es-AR"/>
             </w:rPr>
           </w:pPr>
-          <w:hyperlink w:anchor="_Toc325037192" w:history="1">
+          <w:hyperlink w:anchor="_Toc325037689" w:history="1">
             <w:r>
               <w:rPr>
                 <w:rStyle w:val="Hipervnculo"/>
@@ -588,7 +588,7 @@
                 <w:noProof/>
                 <w:webHidden/>
               </w:rPr>
-              <w:instrText xml:space="preserve"> PAGEREF _Toc325037192 \h </w:instrText>
+              <w:instrText xml:space="preserve"> PAGEREF _Toc325037689 \h </w:instrText>
             </w:r>
             <w:r>
               <w:rPr>
@@ -632,7 +632,7 @@
               <w:lang w:eastAsia="es-AR"/>
             </w:rPr>
           </w:pPr>
-          <w:hyperlink w:anchor="_Toc325037193" w:history="1">
+          <w:hyperlink w:anchor="_Toc325037690" w:history="1">
             <w:r>
               <w:rPr>
                 <w:rStyle w:val="Hipervnculo"/>
@@ -659,7 +659,7 @@
                 <w:noProof/>
                 <w:webHidden/>
               </w:rPr>
-              <w:instrText xml:space="preserve"> PAGEREF _Toc325037193 \h </w:instrText>
+              <w:instrText xml:space="preserve"> PAGEREF _Toc325037690 \h </w:instrText>
             </w:r>
             <w:r>
               <w:rPr>
@@ -703,7 +703,7 @@
               <w:lang w:eastAsia="es-AR"/>
             </w:rPr>
           </w:pPr>
-          <w:hyperlink w:anchor="_Toc325037194" w:history="1">
+          <w:hyperlink w:anchor="_Toc325037691" w:history="1">
             <w:r>
               <w:rPr>
                 <w:rStyle w:val="Hipervnculo"/>
@@ -730,7 +730,7 @@
                 <w:noProof/>
                 <w:webHidden/>
               </w:rPr>
-              <w:instrText xml:space="preserve"> PAGEREF _Toc325037194 \h </w:instrText>
+              <w:instrText xml:space="preserve"> PAGEREF _Toc325037691 \h </w:instrText>
             </w:r>
             <w:r>
               <w:rPr>
@@ -774,7 +774,7 @@
               <w:lang w:eastAsia="es-AR"/>
             </w:rPr>
           </w:pPr>
-          <w:hyperlink w:anchor="_Toc325037195" w:history="1">
+          <w:hyperlink w:anchor="_Toc325037692" w:history="1">
             <w:r>
               <w:rPr>
                 <w:rStyle w:val="Hipervnculo"/>
@@ -802,7 +802,7 @@
                 <w:noProof/>
                 <w:webHidden/>
               </w:rPr>
-              <w:instrText xml:space="preserve"> PAGEREF _Toc325037195 \h </w:instrText>
+              <w:instrText xml:space="preserve"> PAGEREF _Toc325037692 \h </w:instrText>
             </w:r>
             <w:r>
               <w:rPr>
@@ -846,7 +846,7 @@
               <w:lang w:eastAsia="es-AR"/>
             </w:rPr>
           </w:pPr>
-          <w:hyperlink w:anchor="_Toc325037196" w:history="1">
+          <w:hyperlink w:anchor="_Toc325037693" w:history="1">
             <w:r>
               <w:rPr>
                 <w:rStyle w:val="Hipervnculo"/>
@@ -874,7 +874,7 @@
                 <w:noProof/>
                 <w:webHidden/>
               </w:rPr>
-              <w:instrText xml:space="preserve"> PAGEREF _Toc325037196 \h </w:instrText>
+              <w:instrText xml:space="preserve"> PAGEREF _Toc325037693 \h </w:instrText>
             </w:r>
             <w:r>
               <w:rPr>
@@ -918,7 +918,7 @@
               <w:lang w:eastAsia="es-AR"/>
             </w:rPr>
           </w:pPr>
-          <w:hyperlink w:anchor="_Toc325037197" w:history="1">
+          <w:hyperlink w:anchor="_Toc325037694" w:history="1">
             <w:r>
               <w:rPr>
                 <w:rStyle w:val="Hipervnculo"/>
@@ -946,7 +946,7 @@
                 <w:noProof/>
                 <w:webHidden/>
               </w:rPr>
-              <w:instrText xml:space="preserve"> PAGEREF _Toc325037197 \h </w:instrText>
+              <w:instrText xml:space="preserve"> PAGEREF _Toc325037694 \h </w:instrText>
             </w:r>
             <w:r>
               <w:rPr>
@@ -990,7 +990,7 @@
               <w:lang w:eastAsia="es-AR"/>
             </w:rPr>
           </w:pPr>
-          <w:hyperlink w:anchor="_Toc325037198" w:history="1">
+          <w:hyperlink w:anchor="_Toc325037695" w:history="1">
             <w:r>
               <w:rPr>
                 <w:rStyle w:val="Hipervnculo"/>
@@ -1018,7 +1018,7 @@
                 <w:noProof/>
                 <w:webHidden/>
               </w:rPr>
-              <w:instrText xml:space="preserve"> PAGEREF _Toc325037198 \h </w:instrText>
+              <w:instrText xml:space="preserve"> PAGEREF _Toc325037695 \h </w:instrText>
             </w:r>
             <w:r>
               <w:rPr>
@@ -1062,7 +1062,7 @@
               <w:lang w:eastAsia="es-AR"/>
             </w:rPr>
           </w:pPr>
-          <w:hyperlink w:anchor="_Toc325037199" w:history="1">
+          <w:hyperlink w:anchor="_Toc325037696" w:history="1">
             <w:r>
               <w:rPr>
                 <w:rStyle w:val="Hipervnculo"/>
@@ -1090,7 +1090,7 @@
                 <w:noProof/>
                 <w:webHidden/>
               </w:rPr>
-              <w:instrText xml:space="preserve"> PAGEREF _Toc325037199 \h </w:instrText>
+              <w:instrText xml:space="preserve"> PAGEREF _Toc325037696 \h </w:instrText>
             </w:r>
             <w:r>
               <w:rPr>
@@ -1134,7 +1134,7 @@
               <w:lang w:eastAsia="es-AR"/>
             </w:rPr>
           </w:pPr>
-          <w:hyperlink w:anchor="_Toc325037200" w:history="1">
+          <w:hyperlink w:anchor="_Toc325037697" w:history="1">
             <w:r>
               <w:rPr>
                 <w:rStyle w:val="Hipervnculo"/>
@@ -1162,7 +1162,7 @@
                 <w:noProof/>
                 <w:webHidden/>
               </w:rPr>
-              <w:instrText xml:space="preserve"> PAGEREF _Toc325037200 \h </w:instrText>
+              <w:instrText xml:space="preserve"> PAGEREF _Toc325037697 \h </w:instrText>
             </w:r>
             <w:r>
               <w:rPr>
@@ -1206,7 +1206,7 @@
               <w:lang w:eastAsia="es-AR"/>
             </w:rPr>
           </w:pPr>
-          <w:hyperlink w:anchor="_Toc325037201" w:history="1">
+          <w:hyperlink w:anchor="_Toc325037698" w:history="1">
             <w:r>
               <w:rPr>
                 <w:rStyle w:val="Hipervnculo"/>
@@ -1234,7 +1234,7 @@
                 <w:noProof/>
                 <w:webHidden/>
               </w:rPr>
-              <w:instrText xml:space="preserve"> PAGEREF _Toc325037201 \h </w:instrText>
+              <w:instrText xml:space="preserve"> PAGEREF _Toc325037698 \h </w:instrText>
             </w:r>
             <w:r>
               <w:rPr>
@@ -1278,7 +1278,7 @@
               <w:lang w:eastAsia="es-AR"/>
             </w:rPr>
           </w:pPr>
-          <w:hyperlink w:anchor="_Toc325037202" w:history="1">
+          <w:hyperlink w:anchor="_Toc325037699" w:history="1">
             <w:r>
               <w:rPr>
                 <w:rStyle w:val="Hipervnculo"/>
@@ -1306,7 +1306,7 @@
                 <w:noProof/>
                 <w:webHidden/>
               </w:rPr>
-              <w:instrText xml:space="preserve"> PAGEREF _Toc325037202 \h </w:instrText>
+              <w:instrText xml:space="preserve"> PAGEREF _Toc325037699 \h </w:instrText>
             </w:r>
             <w:r>
               <w:rPr>
@@ -1350,7 +1350,7 @@
               <w:lang w:eastAsia="es-AR"/>
             </w:rPr>
           </w:pPr>
-          <w:hyperlink w:anchor="_Toc325037203" w:history="1">
+          <w:hyperlink w:anchor="_Toc325037700" w:history="1">
             <w:r>
               <w:rPr>
                 <w:rStyle w:val="Hipervnculo"/>
@@ -1378,7 +1378,7 @@
                 <w:noProof/>
                 <w:webHidden/>
               </w:rPr>
-              <w:instrText xml:space="preserve"> PAGEREF _Toc325037203 \h </w:instrText>
+              <w:instrText xml:space="preserve"> PAGEREF _Toc325037700 \h </w:instrText>
             </w:r>
             <w:r>
               <w:rPr>
@@ -1422,7 +1422,7 @@
               <w:lang w:eastAsia="es-AR"/>
             </w:rPr>
           </w:pPr>
-          <w:hyperlink w:anchor="_Toc325037204" w:history="1">
+          <w:hyperlink w:anchor="_Toc325037701" w:history="1">
             <w:r>
               <w:rPr>
                 <w:rStyle w:val="Hipervnculo"/>
@@ -1450,7 +1450,7 @@
                 <w:noProof/>
                 <w:webHidden/>
               </w:rPr>
-              <w:instrText xml:space="preserve"> PAGEREF _Toc325037204 \h </w:instrText>
+              <w:instrText xml:space="preserve"> PAGEREF _Toc325037701 \h </w:instrText>
             </w:r>
             <w:r>
               <w:rPr>
@@ -1494,7 +1494,7 @@
               <w:lang w:eastAsia="es-AR"/>
             </w:rPr>
           </w:pPr>
-          <w:hyperlink w:anchor="_Toc325037205" w:history="1">
+          <w:hyperlink w:anchor="_Toc325037702" w:history="1">
             <w:r>
               <w:rPr>
                 <w:rStyle w:val="Hipervnculo"/>
@@ -1522,7 +1522,7 @@
                 <w:noProof/>
                 <w:webHidden/>
               </w:rPr>
-              <w:instrText xml:space="preserve"> PAGEREF _Toc325037205 \h </w:instrText>
+              <w:instrText xml:space="preserve"> PAGEREF _Toc325037702 \h </w:instrText>
             </w:r>
             <w:r>
               <w:rPr>
@@ -1566,7 +1566,7 @@
               <w:lang w:eastAsia="es-AR"/>
             </w:rPr>
           </w:pPr>
-          <w:hyperlink w:anchor="_Toc325037206" w:history="1">
+          <w:hyperlink w:anchor="_Toc325037703" w:history="1">
             <w:r>
               <w:rPr>
                 <w:rStyle w:val="Hipervnculo"/>
@@ -1594,7 +1594,7 @@
                 <w:noProof/>
                 <w:webHidden/>
               </w:rPr>
-              <w:instrText xml:space="preserve"> PAGEREF _Toc325037206 \h </w:instrText>
+              <w:instrText xml:space="preserve"> PAGEREF _Toc325037703 \h </w:instrText>
             </w:r>
             <w:r>
               <w:rPr>
@@ -1638,7 +1638,7 @@
               <w:lang w:eastAsia="es-AR"/>
             </w:rPr>
           </w:pPr>
-          <w:hyperlink w:anchor="_Toc325037207" w:history="1">
+          <w:hyperlink w:anchor="_Toc325037704" w:history="1">
             <w:r>
               <w:rPr>
                 <w:rStyle w:val="Hipervnculo"/>
@@ -1666,7 +1666,7 @@
                 <w:noProof/>
                 <w:webHidden/>
               </w:rPr>
-              <w:instrText xml:space="preserve"> PAGEREF _Toc325037207 \h </w:instrText>
+              <w:instrText xml:space="preserve"> PAGEREF _Toc325037704 \h </w:instrText>
             </w:r>
             <w:r>
               <w:rPr>
@@ -1710,7 +1710,7 @@
               <w:lang w:eastAsia="es-AR"/>
             </w:rPr>
           </w:pPr>
-          <w:hyperlink w:anchor="_Toc325037208" w:history="1">
+          <w:hyperlink w:anchor="_Toc325037705" w:history="1">
             <w:r>
               <w:rPr>
                 <w:rStyle w:val="Hipervnculo"/>
@@ -1738,7 +1738,7 @@
                 <w:noProof/>
                 <w:webHidden/>
               </w:rPr>
-              <w:instrText xml:space="preserve"> PAGEREF _Toc325037208 \h </w:instrText>
+              <w:instrText xml:space="preserve"> PAGEREF _Toc325037705 \h </w:instrText>
             </w:r>
             <w:r>
               <w:rPr>
@@ -1782,7 +1782,7 @@
               <w:lang w:eastAsia="es-AR"/>
             </w:rPr>
           </w:pPr>
-          <w:hyperlink w:anchor="_Toc325037209" w:history="1">
+          <w:hyperlink w:anchor="_Toc325037706" w:history="1">
             <w:r>
               <w:rPr>
                 <w:rStyle w:val="Hipervnculo"/>
@@ -1810,7 +1810,7 @@
                 <w:noProof/>
                 <w:webHidden/>
               </w:rPr>
-              <w:instrText xml:space="preserve"> PAGEREF _Toc325037209 \h </w:instrText>
+              <w:instrText xml:space="preserve"> PAGEREF _Toc325037706 \h </w:instrText>
             </w:r>
             <w:r>
               <w:rPr>
@@ -1854,7 +1854,7 @@
               <w:lang w:eastAsia="es-AR"/>
             </w:rPr>
           </w:pPr>
-          <w:hyperlink w:anchor="_Toc325037210" w:history="1">
+          <w:hyperlink w:anchor="_Toc325037707" w:history="1">
             <w:r>
               <w:rPr>
                 <w:rStyle w:val="Hipervnculo"/>
@@ -1882,7 +1882,7 @@
                 <w:noProof/>
                 <w:webHidden/>
               </w:rPr>
-              <w:instrText xml:space="preserve"> PAGEREF _Toc325037210 \h </w:instrText>
+              <w:instrText xml:space="preserve"> PAGEREF _Toc325037707 \h </w:instrText>
             </w:r>
             <w:r>
               <w:rPr>
@@ -1926,7 +1926,7 @@
               <w:lang w:eastAsia="es-AR"/>
             </w:rPr>
           </w:pPr>
-          <w:hyperlink w:anchor="_Toc325037211" w:history="1">
+          <w:hyperlink w:anchor="_Toc325037708" w:history="1">
             <w:r>
               <w:rPr>
                 <w:rStyle w:val="Hipervnculo"/>
@@ -1954,7 +1954,7 @@
                 <w:noProof/>
                 <w:webHidden/>
               </w:rPr>
-              <w:instrText xml:space="preserve"> PAGEREF _Toc325037211 \h </w:instrText>
+              <w:instrText xml:space="preserve"> PAGEREF _Toc325037708 \h </w:instrText>
             </w:r>
             <w:r>
               <w:rPr>
@@ -1998,7 +1998,7 @@
               <w:lang w:eastAsia="es-AR"/>
             </w:rPr>
           </w:pPr>
-          <w:hyperlink w:anchor="_Toc325037212" w:history="1">
+          <w:hyperlink w:anchor="_Toc325037709" w:history="1">
             <w:r>
               <w:rPr>
                 <w:rStyle w:val="Hipervnculo"/>
@@ -2026,7 +2026,7 @@
                 <w:noProof/>
                 <w:webHidden/>
               </w:rPr>
-              <w:instrText xml:space="preserve"> PAGEREF _Toc325037212 \h </w:instrText>
+              <w:instrText xml:space="preserve"> PAGEREF _Toc325037709 \h </w:instrText>
             </w:r>
             <w:r>
               <w:rPr>
@@ -2070,7 +2070,7 @@
               <w:lang w:eastAsia="es-AR"/>
             </w:rPr>
           </w:pPr>
-          <w:hyperlink w:anchor="_Toc325037213" w:history="1">
+          <w:hyperlink w:anchor="_Toc325037710" w:history="1">
             <w:r>
               <w:rPr>
                 <w:rStyle w:val="Hipervnculo"/>
@@ -2098,7 +2098,7 @@
                 <w:noProof/>
                 <w:webHidden/>
               </w:rPr>
-              <w:instrText xml:space="preserve"> PAGEREF _Toc325037213 \h </w:instrText>
+              <w:instrText xml:space="preserve"> PAGEREF _Toc325037710 \h </w:instrText>
             </w:r>
             <w:r>
               <w:rPr>
@@ -2142,7 +2142,7 @@
               <w:lang w:eastAsia="es-AR"/>
             </w:rPr>
           </w:pPr>
-          <w:hyperlink w:anchor="_Toc325037214" w:history="1">
+          <w:hyperlink w:anchor="_Toc325037711" w:history="1">
             <w:r>
               <w:rPr>
                 <w:rStyle w:val="Hipervnculo"/>
@@ -2170,7 +2170,7 @@
                 <w:noProof/>
                 <w:webHidden/>
               </w:rPr>
-              <w:instrText xml:space="preserve"> PAGEREF _Toc325037214 \h </w:instrText>
+              <w:instrText xml:space="preserve"> PAGEREF _Toc325037711 \h </w:instrText>
             </w:r>
             <w:r>
               <w:rPr>
@@ -2214,7 +2214,7 @@
               <w:lang w:eastAsia="es-AR"/>
             </w:rPr>
           </w:pPr>
-          <w:hyperlink w:anchor="_Toc325037215" w:history="1">
+          <w:hyperlink w:anchor="_Toc325037712" w:history="1">
             <w:r>
               <w:rPr>
                 <w:rStyle w:val="Hipervnculo"/>
@@ -2242,7 +2242,7 @@
                 <w:noProof/>
                 <w:webHidden/>
               </w:rPr>
-              <w:instrText xml:space="preserve"> PAGEREF _Toc325037215 \h </w:instrText>
+              <w:instrText xml:space="preserve"> PAGEREF _Toc325037712 \h </w:instrText>
             </w:r>
             <w:r>
               <w:rPr>
@@ -2286,7 +2286,7 @@
               <w:lang w:eastAsia="es-AR"/>
             </w:rPr>
           </w:pPr>
-          <w:hyperlink w:anchor="_Toc325037216" w:history="1">
+          <w:hyperlink w:anchor="_Toc325037713" w:history="1">
             <w:r>
               <w:rPr>
                 <w:rStyle w:val="Hipervnculo"/>
@@ -2314,7 +2314,7 @@
                 <w:noProof/>
                 <w:webHidden/>
               </w:rPr>
-              <w:instrText xml:space="preserve"> PAGEREF _Toc325037216 \h </w:instrText>
+              <w:instrText xml:space="preserve"> PAGEREF _Toc325037713 \h </w:instrText>
             </w:r>
             <w:r>
               <w:rPr>
@@ -2358,7 +2358,7 @@
               <w:lang w:eastAsia="es-AR"/>
             </w:rPr>
           </w:pPr>
-          <w:hyperlink w:anchor="_Toc325037217" w:history="1">
+          <w:hyperlink w:anchor="_Toc325037714" w:history="1">
             <w:r>
               <w:rPr>
                 <w:rStyle w:val="Hipervnculo"/>
@@ -2386,7 +2386,7 @@
                 <w:noProof/>
                 <w:webHidden/>
               </w:rPr>
-              <w:instrText xml:space="preserve"> PAGEREF _Toc325037217 \h </w:instrText>
+              <w:instrText xml:space="preserve"> PAGEREF _Toc325037714 \h </w:instrText>
             </w:r>
             <w:r>
               <w:rPr>
@@ -2430,7 +2430,7 @@
               <w:lang w:eastAsia="es-AR"/>
             </w:rPr>
           </w:pPr>
-          <w:hyperlink w:anchor="_Toc325037218" w:history="1">
+          <w:hyperlink w:anchor="_Toc325037715" w:history="1">
             <w:r>
               <w:rPr>
                 <w:rStyle w:val="Hipervnculo"/>
@@ -2458,7 +2458,7 @@
                 <w:noProof/>
                 <w:webHidden/>
               </w:rPr>
-              <w:instrText xml:space="preserve"> PAGEREF _Toc325037218 \h </w:instrText>
+              <w:instrText xml:space="preserve"> PAGEREF _Toc325037715 \h </w:instrText>
             </w:r>
             <w:r>
               <w:rPr>
@@ -2502,7 +2502,7 @@
               <w:lang w:eastAsia="es-AR"/>
             </w:rPr>
           </w:pPr>
-          <w:hyperlink w:anchor="_Toc325037219" w:history="1">
+          <w:hyperlink w:anchor="_Toc325037716" w:history="1">
             <w:r>
               <w:rPr>
                 <w:rStyle w:val="Hipervnculo"/>
@@ -2530,7 +2530,7 @@
                 <w:noProof/>
                 <w:webHidden/>
               </w:rPr>
-              <w:instrText xml:space="preserve"> PAGEREF _Toc325037219 \h </w:instrText>
+              <w:instrText xml:space="preserve"> PAGEREF _Toc325037716 \h </w:instrText>
             </w:r>
             <w:r>
               <w:rPr>
@@ -2574,7 +2574,7 @@
               <w:lang w:eastAsia="es-AR"/>
             </w:rPr>
           </w:pPr>
-          <w:hyperlink w:anchor="_Toc325037220" w:history="1">
+          <w:hyperlink w:anchor="_Toc325037717" w:history="1">
             <w:r>
               <w:rPr>
                 <w:rStyle w:val="Hipervnculo"/>
@@ -2602,7 +2602,7 @@
                 <w:noProof/>
                 <w:webHidden/>
               </w:rPr>
-              <w:instrText xml:space="preserve"> PAGEREF _Toc325037220 \h </w:instrText>
+              <w:instrText xml:space="preserve"> PAGEREF _Toc325037717 \h </w:instrText>
             </w:r>
             <w:r>
               <w:rPr>
@@ -2646,7 +2646,7 @@
               <w:lang w:eastAsia="es-AR"/>
             </w:rPr>
           </w:pPr>
-          <w:hyperlink w:anchor="_Toc325037221" w:history="1">
+          <w:hyperlink w:anchor="_Toc325037718" w:history="1">
             <w:r>
               <w:rPr>
                 <w:rStyle w:val="Hipervnculo"/>
@@ -2674,7 +2674,7 @@
                 <w:noProof/>
                 <w:webHidden/>
               </w:rPr>
-              <w:instrText xml:space="preserve"> PAGEREF _Toc325037221 \h </w:instrText>
+              <w:instrText xml:space="preserve"> PAGEREF _Toc325037718 \h </w:instrText>
             </w:r>
             <w:r>
               <w:rPr>
@@ -2718,7 +2718,7 @@
               <w:lang w:eastAsia="es-AR"/>
             </w:rPr>
           </w:pPr>
-          <w:hyperlink w:anchor="_Toc325037222" w:history="1">
+          <w:hyperlink w:anchor="_Toc325037719" w:history="1">
             <w:r>
               <w:rPr>
                 <w:rStyle w:val="Hipervnculo"/>
@@ -2746,7 +2746,7 @@
                 <w:noProof/>
                 <w:webHidden/>
               </w:rPr>
-              <w:instrText xml:space="preserve"> PAGEREF _Toc325037222 \h </w:instrText>
+              <w:instrText xml:space="preserve"> PAGEREF _Toc325037719 \h </w:instrText>
             </w:r>
             <w:r>
               <w:rPr>
@@ -2790,7 +2790,7 @@
               <w:lang w:eastAsia="es-AR"/>
             </w:rPr>
           </w:pPr>
-          <w:hyperlink w:anchor="_Toc325037223" w:history="1">
+          <w:hyperlink w:anchor="_Toc325037720" w:history="1">
             <w:r>
               <w:rPr>
                 <w:rStyle w:val="Hipervnculo"/>
@@ -2818,7 +2818,7 @@
                 <w:noProof/>
                 <w:webHidden/>
               </w:rPr>
-              <w:instrText xml:space="preserve"> PAGEREF _Toc325037223 \h </w:instrText>
+              <w:instrText xml:space="preserve"> PAGEREF _Toc325037720 \h </w:instrText>
             </w:r>
             <w:r>
               <w:rPr>
@@ -2862,7 +2862,7 @@
               <w:lang w:eastAsia="es-AR"/>
             </w:rPr>
           </w:pPr>
-          <w:hyperlink w:anchor="_Toc325037224" w:history="1">
+          <w:hyperlink w:anchor="_Toc325037721" w:history="1">
             <w:r>
               <w:rPr>
                 <w:rStyle w:val="Hipervnculo"/>
@@ -2890,7 +2890,7 @@
                 <w:noProof/>
                 <w:webHidden/>
               </w:rPr>
-              <w:instrText xml:space="preserve"> PAGEREF _Toc325037224 \h </w:instrText>
+              <w:instrText xml:space="preserve"> PAGEREF _Toc325037721 \h </w:instrText>
             </w:r>
             <w:r>
               <w:rPr>
@@ -2934,7 +2934,7 @@
               <w:lang w:eastAsia="es-AR"/>
             </w:rPr>
           </w:pPr>
-          <w:hyperlink w:anchor="_Toc325037225" w:history="1">
+          <w:hyperlink w:anchor="_Toc325037722" w:history="1">
             <w:r>
               <w:rPr>
                 <w:rStyle w:val="Hipervnculo"/>
@@ -2962,7 +2962,7 @@
                 <w:noProof/>
                 <w:webHidden/>
               </w:rPr>
-              <w:instrText xml:space="preserve"> PAGEREF _Toc325037225 \h </w:instrText>
+              <w:instrText xml:space="preserve"> PAGEREF _Toc325037722 \h </w:instrText>
             </w:r>
             <w:r>
               <w:rPr>
@@ -3006,7 +3006,7 @@
               <w:lang w:eastAsia="es-AR"/>
             </w:rPr>
           </w:pPr>
-          <w:hyperlink w:anchor="_Toc325037226" w:history="1">
+          <w:hyperlink w:anchor="_Toc325037723" w:history="1">
             <w:r>
               <w:rPr>
                 <w:rStyle w:val="Hipervnculo"/>
@@ -3034,7 +3034,7 @@
                 <w:noProof/>
                 <w:webHidden/>
               </w:rPr>
-              <w:instrText xml:space="preserve"> PAGEREF _Toc325037226 \h </w:instrText>
+              <w:instrText xml:space="preserve"> PAGEREF _Toc325037723 \h </w:instrText>
             </w:r>
             <w:r>
               <w:rPr>
@@ -3078,7 +3078,7 @@
               <w:lang w:eastAsia="es-AR"/>
             </w:rPr>
           </w:pPr>
-          <w:hyperlink w:anchor="_Toc325037227" w:history="1">
+          <w:hyperlink w:anchor="_Toc325037724" w:history="1">
             <w:r>
               <w:rPr>
                 <w:rStyle w:val="Hipervnculo"/>
@@ -3105,7 +3105,7 @@
                 <w:noProof/>
                 <w:webHidden/>
               </w:rPr>
-              <w:instrText xml:space="preserve"> PAGEREF _Toc325037227 \h </w:instrText>
+              <w:instrText xml:space="preserve"> PAGEREF _Toc325037724 \h </w:instrText>
             </w:r>
             <w:r>
               <w:rPr>
@@ -3149,7 +3149,7 @@
               <w:lang w:eastAsia="es-AR"/>
             </w:rPr>
           </w:pPr>
-          <w:hyperlink w:anchor="_Toc325037228" w:history="1">
+          <w:hyperlink w:anchor="_Toc325037725" w:history="1">
             <w:r>
               <w:rPr>
                 <w:rStyle w:val="Hipervnculo"/>
@@ -3177,7 +3177,7 @@
                 <w:noProof/>
                 <w:webHidden/>
               </w:rPr>
-              <w:instrText xml:space="preserve"> PAGEREF _Toc325037228 \h </w:instrText>
+              <w:instrText xml:space="preserve"> PAGEREF _Toc325037725 \h </w:instrText>
             </w:r>
             <w:r>
               <w:rPr>
@@ -3221,7 +3221,7 @@
               <w:lang w:eastAsia="es-AR"/>
             </w:rPr>
           </w:pPr>
-          <w:hyperlink w:anchor="_Toc325037229" w:history="1">
+          <w:hyperlink w:anchor="_Toc325037726" w:history="1">
             <w:r>
               <w:rPr>
                 <w:rStyle w:val="Hipervnculo"/>
@@ -3249,7 +3249,7 @@
                 <w:noProof/>
                 <w:webHidden/>
               </w:rPr>
-              <w:instrText xml:space="preserve"> PAGEREF _Toc325037229 \h </w:instrText>
+              <w:instrText xml:space="preserve"> PAGEREF _Toc325037726 \h </w:instrText>
             </w:r>
             <w:r>
               <w:rPr>
@@ -3293,7 +3293,7 @@
               <w:lang w:eastAsia="es-AR"/>
             </w:rPr>
           </w:pPr>
-          <w:hyperlink w:anchor="_Toc325037230" w:history="1">
+          <w:hyperlink w:anchor="_Toc325037727" w:history="1">
             <w:r>
               <w:rPr>
                 <w:rStyle w:val="Hipervnculo"/>
@@ -3321,7 +3321,7 @@
                 <w:noProof/>
                 <w:webHidden/>
               </w:rPr>
-              <w:instrText xml:space="preserve"> PAGEREF _Toc325037230 \h </w:instrText>
+              <w:instrText xml:space="preserve"> PAGEREF _Toc325037727 \h </w:instrText>
             </w:r>
             <w:r>
               <w:rPr>
@@ -3365,7 +3365,7 @@
               <w:lang w:eastAsia="es-AR"/>
             </w:rPr>
           </w:pPr>
-          <w:hyperlink w:anchor="_Toc325037231" w:history="1">
+          <w:hyperlink w:anchor="_Toc325037728" w:history="1">
             <w:r>
               <w:rPr>
                 <w:rStyle w:val="Hipervnculo"/>
@@ -3393,7 +3393,7 @@
                 <w:noProof/>
                 <w:webHidden/>
               </w:rPr>
-              <w:instrText xml:space="preserve"> PAGEREF _Toc325037231 \h </w:instrText>
+              <w:instrText xml:space="preserve"> PAGEREF _Toc325037728 \h </w:instrText>
             </w:r>
             <w:r>
               <w:rPr>
@@ -3437,7 +3437,7 @@
               <w:lang w:eastAsia="es-AR"/>
             </w:rPr>
           </w:pPr>
-          <w:hyperlink w:anchor="_Toc325037232" w:history="1">
+          <w:hyperlink w:anchor="_Toc325037729" w:history="1">
             <w:r>
               <w:rPr>
                 <w:rStyle w:val="Hipervnculo"/>
@@ -3465,7 +3465,7 @@
                 <w:noProof/>
                 <w:webHidden/>
               </w:rPr>
-              <w:instrText xml:space="preserve"> PAGEREF _Toc325037232 \h </w:instrText>
+              <w:instrText xml:space="preserve"> PAGEREF _Toc325037729 \h </w:instrText>
             </w:r>
             <w:r>
               <w:rPr>
@@ -3509,7 +3509,7 @@
               <w:lang w:eastAsia="es-AR"/>
             </w:rPr>
           </w:pPr>
-          <w:hyperlink w:anchor="_Toc325037233" w:history="1">
+          <w:hyperlink w:anchor="_Toc325037730" w:history="1">
             <w:r>
               <w:rPr>
                 <w:rStyle w:val="Hipervnculo"/>
@@ -3537,7 +3537,7 @@
                 <w:noProof/>
                 <w:webHidden/>
               </w:rPr>
-              <w:instrText xml:space="preserve"> PAGEREF _Toc325037233 \h </w:instrText>
+              <w:instrText xml:space="preserve"> PAGEREF _Toc325037730 \h </w:instrText>
             </w:r>
             <w:r>
               <w:rPr>
@@ -3557,7 +3557,7 @@
                 <w:noProof/>
                 <w:webHidden/>
               </w:rPr>
-              <w:t>23</w:t>
+              <w:t>22</w:t>
             </w:r>
             <w:r>
               <w:rPr>
@@ -3581,7 +3581,7 @@
               <w:lang w:eastAsia="es-AR"/>
             </w:rPr>
           </w:pPr>
-          <w:hyperlink w:anchor="_Toc325037234" w:history="1">
+          <w:hyperlink w:anchor="_Toc325037731" w:history="1">
             <w:r>
               <w:rPr>
                 <w:rStyle w:val="Hipervnculo"/>
@@ -3609,7 +3609,7 @@
                 <w:noProof/>
                 <w:webHidden/>
               </w:rPr>
-              <w:instrText xml:space="preserve"> PAGEREF _Toc325037234 \h </w:instrText>
+              <w:instrText xml:space="preserve"> PAGEREF _Toc325037731 \h </w:instrText>
             </w:r>
             <w:r>
               <w:rPr>
@@ -3653,7 +3653,7 @@
               <w:lang w:eastAsia="es-AR"/>
             </w:rPr>
           </w:pPr>
-          <w:hyperlink w:anchor="_Toc325037235" w:history="1">
+          <w:hyperlink w:anchor="_Toc325037732" w:history="1">
             <w:r>
               <w:rPr>
                 <w:rStyle w:val="Hipervnculo"/>
@@ -3681,7 +3681,7 @@
                 <w:noProof/>
                 <w:webHidden/>
               </w:rPr>
-              <w:instrText xml:space="preserve"> PAGEREF _Toc325037235 \h </w:instrText>
+              <w:instrText xml:space="preserve"> PAGEREF _Toc325037732 \h </w:instrText>
             </w:r>
             <w:r>
               <w:rPr>
@@ -3725,7 +3725,7 @@
               <w:lang w:eastAsia="es-AR"/>
             </w:rPr>
           </w:pPr>
-          <w:hyperlink w:anchor="_Toc325037236" w:history="1">
+          <w:hyperlink w:anchor="_Toc325037733" w:history="1">
             <w:r>
               <w:rPr>
                 <w:rStyle w:val="Hipervnculo"/>
@@ -3753,7 +3753,7 @@
                 <w:noProof/>
                 <w:webHidden/>
               </w:rPr>
-              <w:instrText xml:space="preserve"> PAGEREF _Toc325037236 \h </w:instrText>
+              <w:instrText xml:space="preserve"> PAGEREF _Toc325037733 \h </w:instrText>
             </w:r>
             <w:r>
               <w:rPr>
@@ -3797,7 +3797,7 @@
               <w:lang w:eastAsia="es-AR"/>
             </w:rPr>
           </w:pPr>
-          <w:hyperlink w:anchor="_Toc325037237" w:history="1">
+          <w:hyperlink w:anchor="_Toc325037734" w:history="1">
             <w:r>
               <w:rPr>
                 <w:rStyle w:val="Hipervnculo"/>
@@ -3825,7 +3825,7 @@
                 <w:noProof/>
                 <w:webHidden/>
               </w:rPr>
-              <w:instrText xml:space="preserve"> PAGEREF _Toc325037237 \h </w:instrText>
+              <w:instrText xml:space="preserve"> PAGEREF _Toc325037734 \h </w:instrText>
             </w:r>
             <w:r>
               <w:rPr>
@@ -3869,7 +3869,7 @@
               <w:lang w:eastAsia="es-AR"/>
             </w:rPr>
           </w:pPr>
-          <w:hyperlink w:anchor="_Toc325037238" w:history="1">
+          <w:hyperlink w:anchor="_Toc325037735" w:history="1">
             <w:r>
               <w:rPr>
                 <w:rStyle w:val="Hipervnculo"/>
@@ -3897,7 +3897,7 @@
                 <w:noProof/>
                 <w:webHidden/>
               </w:rPr>
-              <w:instrText xml:space="preserve"> PAGEREF _Toc325037238 \h </w:instrText>
+              <w:instrText xml:space="preserve"> PAGEREF _Toc325037735 \h </w:instrText>
             </w:r>
             <w:r>
               <w:rPr>
@@ -3941,7 +3941,7 @@
               <w:lang w:eastAsia="es-AR"/>
             </w:rPr>
           </w:pPr>
-          <w:hyperlink w:anchor="_Toc325037239" w:history="1">
+          <w:hyperlink w:anchor="_Toc325037736" w:history="1">
             <w:r>
               <w:rPr>
                 <w:rStyle w:val="Hipervnculo"/>
@@ -3968,7 +3968,7 @@
                 <w:noProof/>
                 <w:webHidden/>
               </w:rPr>
-              <w:instrText xml:space="preserve"> PAGEREF _Toc325037239 \h </w:instrText>
+              <w:instrText xml:space="preserve"> PAGEREF _Toc325037736 \h </w:instrText>
             </w:r>
             <w:r>
               <w:rPr>
@@ -4012,7 +4012,7 @@
               <w:lang w:eastAsia="es-AR"/>
             </w:rPr>
           </w:pPr>
-          <w:hyperlink w:anchor="_Toc325037240" w:history="1">
+          <w:hyperlink w:anchor="_Toc325037737" w:history="1">
             <w:r>
               <w:rPr>
                 <w:rStyle w:val="Hipervnculo"/>
@@ -4039,7 +4039,7 @@
                 <w:noProof/>
                 <w:webHidden/>
               </w:rPr>
-              <w:instrText xml:space="preserve"> PAGEREF _Toc325037240 \h </w:instrText>
+              <w:instrText xml:space="preserve"> PAGEREF _Toc325037737 \h </w:instrText>
             </w:r>
             <w:r>
               <w:rPr>
@@ -4101,7 +4101,7 @@
       <w:pPr>
         <w:pStyle w:val="Ttulo1"/>
       </w:pPr>
-      <w:bookmarkStart w:id="1" w:name="_Toc325037190"/>
+      <w:bookmarkStart w:id="1" w:name="_Toc325037687"/>
       <w:r>
         <w:lastRenderedPageBreak/>
         <w:t>Introducción</w:t>
@@ -4151,7 +4151,7 @@
       <w:pPr>
         <w:pStyle w:val="Ttulo1"/>
       </w:pPr>
-      <w:bookmarkStart w:id="2" w:name="_Toc325037191"/>
+      <w:bookmarkStart w:id="2" w:name="_Toc325037688"/>
       <w:r>
         <w:t>Plan de Negocios</w:t>
       </w:r>
@@ -4161,7 +4161,7 @@
       <w:pPr>
         <w:pStyle w:val="Ttulo2"/>
       </w:pPr>
-      <w:bookmarkStart w:id="3" w:name="_Toc325037192"/>
+      <w:bookmarkStart w:id="3" w:name="_Toc325037689"/>
       <w:r>
         <w:t>Análisis de Situación (5 C’s)</w:t>
       </w:r>
@@ -4335,7 +4335,7 @@
       <w:pPr>
         <w:pStyle w:val="Ttulo2"/>
       </w:pPr>
-      <w:bookmarkStart w:id="4" w:name="_Toc325037193"/>
+      <w:bookmarkStart w:id="4" w:name="_Toc325037690"/>
       <w:r>
         <w:t>Análisis Mix Marketing (4 P’s)</w:t>
       </w:r>
@@ -4496,7 +4496,7 @@
       <w:pPr>
         <w:pStyle w:val="Ttulo2"/>
       </w:pPr>
-      <w:bookmarkStart w:id="5" w:name="_Toc325037194"/>
+      <w:bookmarkStart w:id="5" w:name="_Toc325037691"/>
       <w:r>
         <w:t>Flujo de Caja Estimado</w:t>
       </w:r>
@@ -5350,7 +5350,7 @@
           <w:lang w:val="es-MX"/>
         </w:rPr>
       </w:pPr>
-      <w:bookmarkStart w:id="6" w:name="_Toc325037195"/>
+      <w:bookmarkStart w:id="6" w:name="_Toc325037692"/>
       <w:r>
         <w:rPr>
           <w:lang w:val="es-MX"/>
@@ -5367,7 +5367,7 @@
           <w:lang w:val="es-MX"/>
         </w:rPr>
       </w:pPr>
-      <w:bookmarkStart w:id="7" w:name="_Toc325037196"/>
+      <w:bookmarkStart w:id="7" w:name="_Toc325037693"/>
       <w:r>
         <w:rPr>
           <w:lang w:val="es-MX"/>
@@ -5404,7 +5404,7 @@
           <w:lang w:val="es-MX"/>
         </w:rPr>
       </w:pPr>
-      <w:bookmarkStart w:id="8" w:name="_Toc325037197"/>
+      <w:bookmarkStart w:id="8" w:name="_Toc325037694"/>
       <w:r>
         <w:rPr>
           <w:lang w:val="es-MX"/>
@@ -5421,7 +5421,7 @@
           <w:lang w:val="es-MX"/>
         </w:rPr>
       </w:pPr>
-      <w:bookmarkStart w:id="9" w:name="_Toc325037198"/>
+      <w:bookmarkStart w:id="9" w:name="_Toc325037695"/>
       <w:r>
         <w:rPr>
           <w:lang w:val="es-MX"/>
@@ -5458,7 +5458,7 @@
           <w:lang w:val="es-MX"/>
         </w:rPr>
       </w:pPr>
-      <w:bookmarkStart w:id="10" w:name="_Toc325037199"/>
+      <w:bookmarkStart w:id="10" w:name="_Toc325037696"/>
       <w:r>
         <w:rPr>
           <w:lang w:val="es-MX"/>
@@ -5480,7 +5480,7 @@
           <w:lang w:val="es-MX"/>
         </w:rPr>
       </w:pPr>
-      <w:bookmarkStart w:id="11" w:name="_Toc325037200"/>
+      <w:bookmarkStart w:id="11" w:name="_Toc325037697"/>
       <w:r>
         <w:rPr>
           <w:lang w:val="es-MX"/>
@@ -5511,7 +5511,7 @@
           <w:lang w:val="es-MX"/>
         </w:rPr>
       </w:pPr>
-      <w:bookmarkStart w:id="12" w:name="_Toc325037201"/>
+      <w:bookmarkStart w:id="12" w:name="_Toc325037698"/>
       <w:r>
         <w:rPr>
           <w:lang w:val="es-MX"/>
@@ -5528,7 +5528,7 @@
           <w:lang w:val="es-MX"/>
         </w:rPr>
       </w:pPr>
-      <w:bookmarkStart w:id="13" w:name="_Toc325037202"/>
+      <w:bookmarkStart w:id="13" w:name="_Toc325037699"/>
       <w:r>
         <w:rPr>
           <w:lang w:val="es-MX"/>
@@ -5539,7 +5539,15 @@
     </w:p>
     <w:p>
       <w:r>
-        <w:t>Se utilizarán certificados digitales para validar el request entrante al Servidor.</w:t>
+        <w:t xml:space="preserve">Se utilizarán </w:t>
+      </w:r>
+      <w:proofErr w:type="gramStart"/>
+      <w:r>
+        <w:t>certificados</w:t>
+      </w:r>
+      <w:proofErr w:type="gramEnd"/>
+      <w:r>
+        <w:t xml:space="preserve"> digitales para validar el request entrante al Servidor.</w:t>
       </w:r>
     </w:p>
     <w:p>
@@ -5550,7 +5558,7 @@
           <w:lang w:val="es-MX"/>
         </w:rPr>
       </w:pPr>
-      <w:bookmarkStart w:id="14" w:name="_Toc325037203"/>
+      <w:bookmarkStart w:id="14" w:name="_Toc325037700"/>
       <w:r>
         <w:rPr>
           <w:lang w:val="es-MX"/>
@@ -5572,7 +5580,7 @@
           <w:lang w:val="es-MX"/>
         </w:rPr>
       </w:pPr>
-      <w:bookmarkStart w:id="15" w:name="_Toc325037204"/>
+      <w:bookmarkStart w:id="15" w:name="_Toc325037701"/>
       <w:r>
         <w:rPr>
           <w:lang w:val="es-MX"/>
@@ -5594,7 +5602,7 @@
           <w:lang w:val="es-MX"/>
         </w:rPr>
       </w:pPr>
-      <w:bookmarkStart w:id="16" w:name="_Toc325037205"/>
+      <w:bookmarkStart w:id="16" w:name="_Toc325037702"/>
       <w:r>
         <w:rPr>
           <w:lang w:val="es-MX"/>
@@ -5645,7 +5653,7 @@
           <w:lang w:val="es-MX"/>
         </w:rPr>
       </w:pPr>
-      <w:bookmarkStart w:id="17" w:name="_Toc325037206"/>
+      <w:bookmarkStart w:id="17" w:name="_Toc325037703"/>
       <w:r>
         <w:rPr>
           <w:lang w:val="es-MX"/>
@@ -5755,7 +5763,7 @@
           <w:lang w:val="es-MX"/>
         </w:rPr>
       </w:pPr>
-      <w:bookmarkStart w:id="18" w:name="_Toc325037207"/>
+      <w:bookmarkStart w:id="18" w:name="_Toc325037704"/>
       <w:r>
         <w:rPr>
           <w:lang w:val="es-MX"/>
@@ -5772,7 +5780,7 @@
           <w:lang w:val="es-MX"/>
         </w:rPr>
       </w:pPr>
-      <w:bookmarkStart w:id="19" w:name="_Toc325037208"/>
+      <w:bookmarkStart w:id="19" w:name="_Toc325037705"/>
       <w:r>
         <w:rPr>
           <w:lang w:val="es-MX"/>
@@ -5789,7 +5797,7 @@
           <w:lang w:val="es-MX"/>
         </w:rPr>
       </w:pPr>
-      <w:bookmarkStart w:id="20" w:name="_Toc325037209"/>
+      <w:bookmarkStart w:id="20" w:name="_Toc325037706"/>
       <w:r>
         <w:rPr>
           <w:lang w:val="es-MX"/>
@@ -5832,7 +5840,7 @@
           <w:lang w:val="es-MX"/>
         </w:rPr>
       </w:pPr>
-      <w:bookmarkStart w:id="21" w:name="_Toc325037210"/>
+      <w:bookmarkStart w:id="21" w:name="_Toc325037707"/>
       <w:r>
         <w:rPr>
           <w:lang w:val="es-MX"/>
@@ -5881,7 +5889,7 @@
           <w:lang w:val="es-MX"/>
         </w:rPr>
       </w:pPr>
-      <w:bookmarkStart w:id="22" w:name="_Toc325037211"/>
+      <w:bookmarkStart w:id="22" w:name="_Toc325037708"/>
       <w:r>
         <w:rPr>
           <w:lang w:val="es-MX"/>
@@ -5959,7 +5967,7 @@
           <w:lang w:val="es-MX"/>
         </w:rPr>
       </w:pPr>
-      <w:bookmarkStart w:id="23" w:name="_Toc325037212"/>
+      <w:bookmarkStart w:id="23" w:name="_Toc325037709"/>
       <w:r>
         <w:rPr>
           <w:lang w:val="es-MX"/>
@@ -5976,7 +5984,7 @@
           <w:lang w:val="es-MX"/>
         </w:rPr>
       </w:pPr>
-      <w:bookmarkStart w:id="24" w:name="_Toc325037213"/>
+      <w:bookmarkStart w:id="24" w:name="_Toc325037710"/>
       <w:r>
         <w:rPr>
           <w:lang w:val="es-MX"/>
@@ -6049,7 +6057,7 @@
           <w:lang w:val="es-MX"/>
         </w:rPr>
       </w:pPr>
-      <w:bookmarkStart w:id="25" w:name="_Toc325037214"/>
+      <w:bookmarkStart w:id="25" w:name="_Toc325037711"/>
       <w:r>
         <w:rPr>
           <w:lang w:val="es-MX"/>
@@ -6086,7 +6094,7 @@
           <w:lang w:val="es-MX"/>
         </w:rPr>
       </w:pPr>
-      <w:bookmarkStart w:id="26" w:name="_Toc325037215"/>
+      <w:bookmarkStart w:id="26" w:name="_Toc325037712"/>
       <w:r>
         <w:rPr>
           <w:lang w:val="es-MX"/>
@@ -6135,7 +6143,7 @@
           <w:lang w:val="es-MX"/>
         </w:rPr>
       </w:pPr>
-      <w:bookmarkStart w:id="27" w:name="_Toc325037216"/>
+      <w:bookmarkStart w:id="27" w:name="_Toc325037713"/>
       <w:r>
         <w:rPr>
           <w:lang w:val="es-MX"/>
@@ -6189,7 +6197,7 @@
           <w:lang w:val="es-MX"/>
         </w:rPr>
       </w:pPr>
-      <w:bookmarkStart w:id="28" w:name="_Toc325037217"/>
+      <w:bookmarkStart w:id="28" w:name="_Toc325037714"/>
       <w:r>
         <w:rPr>
           <w:lang w:val="es-MX"/>
@@ -6207,7 +6215,7 @@
           <w:lang w:val="es-MX"/>
         </w:rPr>
       </w:pPr>
-      <w:bookmarkStart w:id="29" w:name="_Toc325037218"/>
+      <w:bookmarkStart w:id="29" w:name="_Toc325037715"/>
       <w:r>
         <w:rPr>
           <w:lang w:val="es-MX"/>
@@ -6275,7 +6283,7 @@
           <w:lang w:val="es-MX"/>
         </w:rPr>
       </w:pPr>
-      <w:bookmarkStart w:id="30" w:name="_Toc325037219"/>
+      <w:bookmarkStart w:id="30" w:name="_Toc325037716"/>
       <w:r>
         <w:rPr>
           <w:lang w:val="es-MX"/>
@@ -6360,7 +6368,7 @@
           <w:lang w:val="es-MX"/>
         </w:rPr>
       </w:pPr>
-      <w:bookmarkStart w:id="31" w:name="_Toc325037220"/>
+      <w:bookmarkStart w:id="31" w:name="_Toc325037717"/>
       <w:r>
         <w:rPr>
           <w:lang w:val="es-MX"/>
@@ -6469,7 +6477,7 @@
           <w:lang w:val="es-MX"/>
         </w:rPr>
       </w:pPr>
-      <w:bookmarkStart w:id="32" w:name="_Toc325037221"/>
+      <w:bookmarkStart w:id="32" w:name="_Toc325037718"/>
       <w:r>
         <w:rPr>
           <w:lang w:val="es-MX"/>
@@ -6631,7 +6639,7 @@
           <w:lang w:val="es-MX"/>
         </w:rPr>
       </w:pPr>
-      <w:bookmarkStart w:id="33" w:name="_Toc325037222"/>
+      <w:bookmarkStart w:id="33" w:name="_Toc325037719"/>
       <w:r>
         <w:rPr>
           <w:lang w:val="es-MX"/>
@@ -6648,7 +6656,7 @@
           <w:lang w:val="es-MX"/>
         </w:rPr>
       </w:pPr>
-      <w:bookmarkStart w:id="34" w:name="_Toc325037223"/>
+      <w:bookmarkStart w:id="34" w:name="_Toc325037720"/>
       <w:r>
         <w:rPr>
           <w:lang w:val="es-MX"/>
@@ -7190,7 +7198,7 @@
           <w:lang w:val="es-MX"/>
         </w:rPr>
       </w:pPr>
-      <w:bookmarkStart w:id="35" w:name="_Toc325037224"/>
+      <w:bookmarkStart w:id="35" w:name="_Toc325037721"/>
       <w:r>
         <w:rPr>
           <w:lang w:val="es-MX"/>
@@ -7999,7 +8007,7 @@
           <w:lang w:val="es-MX"/>
         </w:rPr>
       </w:pPr>
-      <w:bookmarkStart w:id="36" w:name="_Toc325037225"/>
+      <w:bookmarkStart w:id="36" w:name="_Toc325037722"/>
       <w:r>
         <w:rPr>
           <w:lang w:val="es-MX"/>
@@ -8798,7 +8806,7 @@
           <w:lang w:val="es-MX"/>
         </w:rPr>
       </w:pPr>
-      <w:bookmarkStart w:id="37" w:name="_Toc325037226"/>
+      <w:bookmarkStart w:id="37" w:name="_Toc325037723"/>
       <w:r>
         <w:rPr>
           <w:lang w:val="es-MX"/>
@@ -9676,7 +9684,7 @@
       <w:pPr>
         <w:pStyle w:val="Ttulo2"/>
       </w:pPr>
-      <w:bookmarkStart w:id="38" w:name="_Toc325037227"/>
+      <w:bookmarkStart w:id="38" w:name="_Toc325037724"/>
       <w:r>
         <w:t>Crear un Check-point</w:t>
       </w:r>
@@ -10908,7 +10916,7 @@
           <w:lang w:val="es-MX"/>
         </w:rPr>
       </w:pPr>
-      <w:bookmarkStart w:id="39" w:name="_Toc325037228"/>
+      <w:bookmarkStart w:id="39" w:name="_Toc325037725"/>
       <w:r>
         <w:rPr>
           <w:lang w:val="es-MX"/>
@@ -11852,7 +11860,7 @@
           <w:lang w:val="es-MX"/>
         </w:rPr>
       </w:pPr>
-      <w:bookmarkStart w:id="40" w:name="_Toc325037229"/>
+      <w:bookmarkStart w:id="40" w:name="_Toc325037726"/>
       <w:r>
         <w:rPr>
           <w:lang w:val="es-MX"/>
@@ -12350,7 +12358,7 @@
           <w:lang w:val="es-MX"/>
         </w:rPr>
       </w:pPr>
-      <w:bookmarkStart w:id="41" w:name="_Toc325037230"/>
+      <w:bookmarkStart w:id="41" w:name="_Toc325037727"/>
       <w:r>
         <w:rPr>
           <w:lang w:val="es-MX"/>
@@ -12848,7 +12856,7 @@
           <w:lang w:val="es-MX"/>
         </w:rPr>
       </w:pPr>
-      <w:bookmarkStart w:id="42" w:name="_Toc325037231"/>
+      <w:bookmarkStart w:id="42" w:name="_Toc325037728"/>
       <w:r>
         <w:rPr>
           <w:lang w:val="es-MX"/>
@@ -13339,7 +13347,7 @@
           <w:lang w:val="es-MX"/>
         </w:rPr>
       </w:pPr>
-      <w:bookmarkStart w:id="43" w:name="_Toc325037232"/>
+      <w:bookmarkStart w:id="43" w:name="_Toc325037729"/>
       <w:r>
         <w:rPr>
           <w:lang w:val="es-MX"/>
@@ -13875,7 +13883,7 @@
           <w:lang w:val="es-MX"/>
         </w:rPr>
       </w:pPr>
-      <w:bookmarkStart w:id="44" w:name="_Toc325037233"/>
+      <w:bookmarkStart w:id="44" w:name="_Toc325037730"/>
       <w:r>
         <w:rPr>
           <w:lang w:val="es-MX"/>
@@ -14390,7 +14398,7 @@
           <w:lang w:val="es-MX"/>
         </w:rPr>
       </w:pPr>
-      <w:bookmarkStart w:id="45" w:name="_Toc325037234"/>
+      <w:bookmarkStart w:id="45" w:name="_Toc325037731"/>
       <w:r>
         <w:rPr>
           <w:lang w:val="es-MX"/>
@@ -14407,7 +14415,7 @@
           <w:lang w:val="es-MX"/>
         </w:rPr>
       </w:pPr>
-      <w:bookmarkStart w:id="46" w:name="_Toc325037235"/>
+      <w:bookmarkStart w:id="46" w:name="_Toc325037732"/>
       <w:r>
         <w:rPr>
           <w:lang w:val="es-MX"/>
@@ -14478,7 +14486,7 @@
           <w:lang w:val="es-MX"/>
         </w:rPr>
       </w:pPr>
-      <w:bookmarkStart w:id="47" w:name="_Toc325037236"/>
+      <w:bookmarkStart w:id="47" w:name="_Toc325037733"/>
       <w:r>
         <w:rPr>
           <w:lang w:val="es-MX"/>
@@ -14563,7 +14571,7 @@
           <w:lang w:val="es-MX"/>
         </w:rPr>
       </w:pPr>
-      <w:bookmarkStart w:id="48" w:name="_Toc325037237"/>
+      <w:bookmarkStart w:id="48" w:name="_Toc325037734"/>
       <w:r>
         <w:rPr>
           <w:lang w:val="es-MX"/>
@@ -14636,7 +14644,7 @@
           <w:lang w:val="es-MX"/>
         </w:rPr>
       </w:pPr>
-      <w:bookmarkStart w:id="49" w:name="_Toc325037238"/>
+      <w:bookmarkStart w:id="49" w:name="_Toc325037735"/>
       <w:r>
         <w:rPr>
           <w:lang w:val="es-MX"/>
@@ -14706,7 +14714,7 @@
       <w:pPr>
         <w:pStyle w:val="Ttulo1"/>
       </w:pPr>
-      <w:bookmarkStart w:id="50" w:name="_Toc325037239"/>
+      <w:bookmarkStart w:id="50" w:name="_Toc325037736"/>
       <w:r>
         <w:lastRenderedPageBreak/>
         <w:t>Presentación</w:t>
@@ -15009,7 +15017,7 @@
       <w:pPr>
         <w:pStyle w:val="Ttulo1"/>
       </w:pPr>
-      <w:bookmarkStart w:id="51" w:name="_Toc325037240"/>
+      <w:bookmarkStart w:id="51" w:name="_Toc325037737"/>
       <w:r>
         <w:lastRenderedPageBreak/>
         <w:t>Apéndice I</w:t>
@@ -21667,7 +21675,7 @@
               <w:noProof/>
               <w:lang w:val="es-ES"/>
             </w:rPr>
-            <w:t>23</w:t>
+            <w:t>2</w:t>
           </w:r>
         </w:fldSimple>
       </w:p>
@@ -27130,11 +27138,11 @@
           </c:yVal>
           <c:smooth val="1"/>
         </c:ser>
-        <c:axId val="78229888"/>
-        <c:axId val="78231808"/>
+        <c:axId val="76262784"/>
+        <c:axId val="78231040"/>
       </c:scatterChart>
       <c:valAx>
-        <c:axId val="78229888"/>
+        <c:axId val="76262784"/>
         <c:scaling>
           <c:orientation val="minMax"/>
         </c:scaling>
@@ -27158,12 +27166,12 @@
         </c:title>
         <c:numFmt formatCode="General" sourceLinked="1"/>
         <c:tickLblPos val="nextTo"/>
-        <c:crossAx val="78231808"/>
+        <c:crossAx val="78231040"/>
         <c:crosses val="autoZero"/>
         <c:crossBetween val="midCat"/>
       </c:valAx>
       <c:valAx>
-        <c:axId val="78231808"/>
+        <c:axId val="78231040"/>
         <c:scaling>
           <c:orientation val="minMax"/>
         </c:scaling>
@@ -27188,7 +27196,7 @@
         </c:title>
         <c:numFmt formatCode="#,##0" sourceLinked="1"/>
         <c:tickLblPos val="nextTo"/>
-        <c:crossAx val="78229888"/>
+        <c:crossAx val="76262784"/>
         <c:crosses val="autoZero"/>
         <c:crossBetween val="midCat"/>
       </c:valAx>
@@ -27668,11 +27676,11 @@
           </c:yVal>
           <c:smooth val="1"/>
         </c:ser>
-        <c:axId val="91419008"/>
-        <c:axId val="91422080"/>
+        <c:axId val="91389312"/>
+        <c:axId val="91420928"/>
       </c:scatterChart>
       <c:valAx>
-        <c:axId val="91419008"/>
+        <c:axId val="91389312"/>
         <c:scaling>
           <c:orientation val="minMax"/>
         </c:scaling>
@@ -27696,12 +27704,12 @@
         </c:title>
         <c:numFmt formatCode="General" sourceLinked="1"/>
         <c:tickLblPos val="nextTo"/>
-        <c:crossAx val="91422080"/>
+        <c:crossAx val="91420928"/>
         <c:crosses val="autoZero"/>
         <c:crossBetween val="midCat"/>
       </c:valAx>
       <c:valAx>
-        <c:axId val="91422080"/>
+        <c:axId val="91420928"/>
         <c:scaling>
           <c:orientation val="minMax"/>
         </c:scaling>
@@ -27726,7 +27734,7 @@
         </c:title>
         <c:numFmt formatCode="#,##0" sourceLinked="1"/>
         <c:tickLblPos val="nextTo"/>
-        <c:crossAx val="91419008"/>
+        <c:crossAx val="91389312"/>
         <c:crosses val="autoZero"/>
         <c:crossBetween val="midCat"/>
       </c:valAx>
@@ -28031,7 +28039,7 @@
 </file>
 
 <file path=customXml/itemProps1.xml><?xml version="1.0" encoding="utf-8"?>
-<ds:datastoreItem xmlns:ds="http://schemas.openxmlformats.org/officeDocument/2006/customXml" ds:itemID="{50AD1FD1-DB5B-4115-AF34-0ECD1246CC19}">
+<ds:datastoreItem xmlns:ds="http://schemas.openxmlformats.org/officeDocument/2006/customXml" ds:itemID="{0BD32829-042F-4515-9D2D-CF76178C5137}">
   <ds:schemaRefs>
     <ds:schemaRef ds:uri="http://schemas.openxmlformats.org/officeDocument/2006/bibliography"/>
   </ds:schemaRefs>

</xml_diff>